<commit_message>
Update Ontwikkelomgeving Maurice Koster
</commit_message>
<xml_diff>
--- a/Ontwikkelomgeving/Ontwikkelomgeving_MKoster_v1.0.docx
+++ b/Ontwikkelomgeving/Ontwikkelomgeving_MKoster_v1.0.docx
@@ -145,7 +145,6 @@
         </w:rPr>
         <w:t xml:space="preserve">Maurice Koster, </w:t>
       </w:r>
-      <w:proofErr w:type="spellStart"/>
       <w:r>
         <w:rPr>
           <w:rFonts w:ascii="Arial" w:hAnsi="Arial" w:cs="Arial"/>
@@ -157,7 +156,6 @@
         </w:rPr>
         <w:t>Tolga</w:t>
       </w:r>
-      <w:proofErr w:type="spellEnd"/>
       <w:r>
         <w:rPr>
           <w:rFonts w:ascii="Arial" w:hAnsi="Arial" w:cs="Arial"/>
@@ -289,21 +287,8 @@
           <w:sz w:val="22"/>
           <w:szCs w:val="22"/>
         </w:rPr>
-        <w:t xml:space="preserve">Mohamed </w:t>
-      </w:r>
-      <w:proofErr w:type="spellStart"/>
-      <w:r>
-        <w:rPr>
-          <w:rFonts w:ascii="Arial" w:hAnsi="Arial" w:cs="Arial"/>
-          <w:b/>
-          <w:bCs/>
-          <w:color w:val="1F3864" w:themeColor="accent1" w:themeShade="80"/>
-          <w:sz w:val="22"/>
-          <w:szCs w:val="22"/>
-        </w:rPr>
-        <w:t>Boukiour</w:t>
-      </w:r>
-      <w:proofErr w:type="spellEnd"/>
+        <w:t>Mohamed Boukiour</w:t>
+      </w:r>
     </w:p>
     <w:p>
       <w:pPr>
@@ -2039,21 +2024,7 @@
         <w:rPr>
           <w:rFonts w:ascii="Arial" w:hAnsi="Arial" w:cs="Arial"/>
         </w:rPr>
-        <w:t xml:space="preserve">Hieronder ziet u wat benodigde informatie over het project. De inhoud van het project is om een app te maken die helpt met het beoefenen van de taal </w:t>
-      </w:r>
-      <w:proofErr w:type="spellStart"/>
-      <w:r>
-        <w:rPr>
-          <w:rFonts w:ascii="Arial" w:hAnsi="Arial" w:cs="Arial"/>
-        </w:rPr>
-        <w:t>Amazigh</w:t>
-      </w:r>
-      <w:proofErr w:type="spellEnd"/>
-      <w:r>
-        <w:rPr>
-          <w:rFonts w:ascii="Arial" w:hAnsi="Arial" w:cs="Arial"/>
-        </w:rPr>
-        <w:t>.</w:t>
+        <w:t>Hieronder ziet u wat benodigde informatie over het project. De inhoud van het project is om een app te maken die helpt met het beoefenen van de taal Amazigh.</w:t>
       </w:r>
     </w:p>
     <w:p>
@@ -2094,35 +2065,7 @@
         <w:rPr>
           <w:rFonts w:ascii="Arial" w:hAnsi="Arial" w:cs="Arial"/>
         </w:rPr>
-        <w:t xml:space="preserve">Het doel is om basisschoolleerlingen te </w:t>
-      </w:r>
-      <w:proofErr w:type="spellStart"/>
-      <w:r>
-        <w:rPr>
-          <w:rFonts w:ascii="Arial" w:hAnsi="Arial" w:cs="Arial"/>
-        </w:rPr>
-        <w:t>ondersteuenen</w:t>
-      </w:r>
-      <w:proofErr w:type="spellEnd"/>
-      <w:r>
-        <w:rPr>
-          <w:rFonts w:ascii="Arial" w:hAnsi="Arial" w:cs="Arial"/>
-        </w:rPr>
-        <w:t xml:space="preserve"> in het leren van de taal </w:t>
-      </w:r>
-      <w:proofErr w:type="spellStart"/>
-      <w:r>
-        <w:rPr>
-          <w:rFonts w:ascii="Arial" w:hAnsi="Arial" w:cs="Arial"/>
-        </w:rPr>
-        <w:t>Amazigh</w:t>
-      </w:r>
-      <w:proofErr w:type="spellEnd"/>
-      <w:r>
-        <w:rPr>
-          <w:rFonts w:ascii="Arial" w:hAnsi="Arial" w:cs="Arial"/>
-        </w:rPr>
-        <w:t xml:space="preserve"> doormiddel van een app.</w:t>
+        <w:t>Het doel is om basisschoolleerlingen te ondersteuenen in het leren van de taal Amazigh doormiddel van een app.</w:t>
       </w:r>
     </w:p>
     <w:p>
@@ -2232,7 +2175,6 @@
                 <w:lang w:eastAsia="nl-NL"/>
               </w:rPr>
             </w:pPr>
-            <w:proofErr w:type="spellStart"/>
             <w:r>
               <w:rPr>
                 <w:rFonts w:ascii="Arial" w:hAnsi="Arial" w:cs="Arial"/>
@@ -2242,33 +2184,8 @@
                 <w:szCs w:val="24"/>
                 <w:lang w:eastAsia="nl-NL"/>
               </w:rPr>
-              <w:t>Tolga</w:t>
-            </w:r>
-            <w:proofErr w:type="spellEnd"/>
-            <w:r>
-              <w:rPr>
-                <w:rFonts w:ascii="Arial" w:hAnsi="Arial" w:cs="Arial"/>
-                <w:b/>
-                <w:bCs/>
-                <w:sz w:val="24"/>
-                <w:szCs w:val="24"/>
-                <w:lang w:eastAsia="nl-NL"/>
-              </w:rPr>
-              <w:t xml:space="preserve"> </w:t>
-            </w:r>
-            <w:proofErr w:type="spellStart"/>
-            <w:r>
-              <w:rPr>
-                <w:rFonts w:ascii="Arial" w:hAnsi="Arial" w:cs="Arial"/>
-                <w:b/>
-                <w:bCs/>
-                <w:sz w:val="24"/>
-                <w:szCs w:val="24"/>
-                <w:lang w:eastAsia="nl-NL"/>
-              </w:rPr>
-              <w:t>Guler</w:t>
-            </w:r>
-            <w:proofErr w:type="spellEnd"/>
+              <w:t>Tolga Guler</w:t>
+            </w:r>
           </w:p>
         </w:tc>
         <w:tc>
@@ -2531,21 +2448,8 @@
                 <w:szCs w:val="24"/>
                 <w:lang w:eastAsia="nl-NL"/>
               </w:rPr>
-              <w:t xml:space="preserve">Mohamed </w:t>
-            </w:r>
-            <w:proofErr w:type="spellStart"/>
-            <w:r>
-              <w:rPr>
-                <w:rFonts w:ascii="Arial" w:hAnsi="Arial" w:cs="Arial"/>
-                <w:b/>
-                <w:bCs/>
-                <w:sz w:val="24"/>
-                <w:szCs w:val="24"/>
-                <w:lang w:eastAsia="nl-NL"/>
-              </w:rPr>
-              <w:t>Boukiour</w:t>
-            </w:r>
-            <w:proofErr w:type="spellEnd"/>
+              <w:t>Mohamed Boukiour</w:t>
+            </w:r>
           </w:p>
         </w:tc>
         <w:tc>
@@ -2746,23 +2650,7 @@
           <w:rFonts w:ascii="Arial" w:hAnsi="Arial" w:cs="Arial"/>
           <w:lang w:val="en-GB"/>
         </w:rPr>
-        <w:t xml:space="preserve">Microsoft Word, Excel, </w:t>
-      </w:r>
-      <w:proofErr w:type="spellStart"/>
-      <w:r>
-        <w:rPr>
-          <w:rFonts w:ascii="Arial" w:hAnsi="Arial" w:cs="Arial"/>
-          <w:lang w:val="en-GB"/>
-        </w:rPr>
-        <w:t>Powerpoint</w:t>
-      </w:r>
-      <w:proofErr w:type="spellEnd"/>
-      <w:r>
-        <w:rPr>
-          <w:rFonts w:ascii="Arial" w:hAnsi="Arial" w:cs="Arial"/>
-          <w:lang w:val="en-GB"/>
-        </w:rPr>
-        <w:t>, Teams;</w:t>
+        <w:t>Microsoft Word, Excel, Powerpoint, Teams;</w:t>
       </w:r>
     </w:p>
     <w:p>
@@ -2810,21 +2698,7 @@
         <w:rPr>
           <w:rFonts w:ascii="Arial" w:hAnsi="Arial" w:cs="Arial"/>
         </w:rPr>
-        <w:t xml:space="preserve"> </w:t>
-      </w:r>
-      <w:proofErr w:type="spellStart"/>
-      <w:r>
-        <w:rPr>
-          <w:rFonts w:ascii="Arial" w:hAnsi="Arial" w:cs="Arial"/>
-        </w:rPr>
-        <w:t>docs</w:t>
-      </w:r>
-      <w:proofErr w:type="spellEnd"/>
-      <w:r>
-        <w:rPr>
-          <w:rFonts w:ascii="Arial" w:hAnsi="Arial" w:cs="Arial"/>
-        </w:rPr>
-        <w:t>, spreadsheet.</w:t>
+        <w:t xml:space="preserve"> docs, spreadsheet.</w:t>
       </w:r>
     </w:p>
     <w:p>
@@ -3096,23 +2970,13 @@
                 <w:bCs/>
               </w:rPr>
             </w:pPr>
-            <w:proofErr w:type="spellStart"/>
             <w:r>
               <w:rPr>
                 <w:rFonts w:ascii="Arial" w:hAnsi="Arial" w:cs="Arial"/>
                 <w:b/>
                 <w:bCs/>
               </w:rPr>
-              <w:t>Use</w:t>
-            </w:r>
-            <w:proofErr w:type="spellEnd"/>
-            <w:r>
-              <w:rPr>
-                <w:rFonts w:ascii="Arial" w:hAnsi="Arial" w:cs="Arial"/>
-                <w:b/>
-                <w:bCs/>
-              </w:rPr>
-              <w:t xml:space="preserve"> case</w:t>
+              <w:t>Use case</w:t>
             </w:r>
           </w:p>
         </w:tc>
@@ -3692,7 +3556,6 @@
                 <w:bCs/>
               </w:rPr>
             </w:pPr>
-            <w:proofErr w:type="spellStart"/>
             <w:r>
               <w:rPr>
                 <w:rFonts w:ascii="Arial" w:hAnsi="Arial" w:cs="Arial"/>
@@ -3700,16 +3563,7 @@
                 <w:bCs/>
               </w:rPr>
               <w:lastRenderedPageBreak/>
-              <w:t>Use</w:t>
-            </w:r>
-            <w:proofErr w:type="spellEnd"/>
-            <w:r>
-              <w:rPr>
-                <w:rFonts w:ascii="Arial" w:hAnsi="Arial" w:cs="Arial"/>
-                <w:b/>
-                <w:bCs/>
-              </w:rPr>
-              <w:t xml:space="preserve"> case</w:t>
+              <w:t>Use case</w:t>
             </w:r>
           </w:p>
         </w:tc>
@@ -4288,23 +4142,13 @@
                 <w:bCs/>
               </w:rPr>
             </w:pPr>
-            <w:proofErr w:type="spellStart"/>
             <w:r>
               <w:rPr>
                 <w:rFonts w:ascii="Arial" w:hAnsi="Arial" w:cs="Arial"/>
                 <w:b/>
                 <w:bCs/>
               </w:rPr>
-              <w:t>Use</w:t>
-            </w:r>
-            <w:proofErr w:type="spellEnd"/>
-            <w:r>
-              <w:rPr>
-                <w:rFonts w:ascii="Arial" w:hAnsi="Arial" w:cs="Arial"/>
-                <w:b/>
-                <w:bCs/>
-              </w:rPr>
-              <w:t xml:space="preserve"> case</w:t>
+              <w:t>Use case</w:t>
             </w:r>
           </w:p>
         </w:tc>
@@ -4923,23 +4767,13 @@
                 <w:bCs/>
               </w:rPr>
             </w:pPr>
-            <w:proofErr w:type="spellStart"/>
             <w:r>
               <w:rPr>
                 <w:rFonts w:ascii="Arial" w:hAnsi="Arial" w:cs="Arial"/>
                 <w:b/>
                 <w:bCs/>
               </w:rPr>
-              <w:t>Use</w:t>
-            </w:r>
-            <w:proofErr w:type="spellEnd"/>
-            <w:r>
-              <w:rPr>
-                <w:rFonts w:ascii="Arial" w:hAnsi="Arial" w:cs="Arial"/>
-                <w:b/>
-                <w:bCs/>
-              </w:rPr>
-              <w:t xml:space="preserve"> case</w:t>
+              <w:t>Use case</w:t>
             </w:r>
           </w:p>
         </w:tc>
@@ -5543,7 +5377,6 @@
                 <w:bCs/>
               </w:rPr>
             </w:pPr>
-            <w:proofErr w:type="spellStart"/>
             <w:r>
               <w:rPr>
                 <w:rFonts w:ascii="Arial" w:hAnsi="Arial" w:cs="Arial"/>
@@ -5551,16 +5384,7 @@
                 <w:bCs/>
               </w:rPr>
               <w:lastRenderedPageBreak/>
-              <w:t>Use</w:t>
-            </w:r>
-            <w:proofErr w:type="spellEnd"/>
-            <w:r>
-              <w:rPr>
-                <w:rFonts w:ascii="Arial" w:hAnsi="Arial" w:cs="Arial"/>
-                <w:b/>
-                <w:bCs/>
-              </w:rPr>
-              <w:t xml:space="preserve"> case</w:t>
+              <w:t>Use case</w:t>
             </w:r>
           </w:p>
         </w:tc>
@@ -6451,16 +6275,8 @@
               <w:rPr>
                 <w:rFonts w:ascii="Arial" w:hAnsi="Arial" w:cs="Arial"/>
               </w:rPr>
-              <w:t xml:space="preserve">Klant kan info vinden over </w:t>
-            </w:r>
-            <w:proofErr w:type="spellStart"/>
-            <w:r>
-              <w:rPr>
-                <w:rFonts w:ascii="Arial" w:hAnsi="Arial" w:cs="Arial"/>
-              </w:rPr>
-              <w:t>developers</w:t>
-            </w:r>
-            <w:proofErr w:type="spellEnd"/>
+              <w:t>Klant kan info vinden over developers</w:t>
+            </w:r>
           </w:p>
         </w:tc>
         <w:tc>
@@ -6513,22 +6329,13 @@
           <w:bCs/>
         </w:rPr>
       </w:pPr>
-      <w:proofErr w:type="spellStart"/>
       <w:r>
         <w:rPr>
           <w:b/>
           <w:bCs/>
         </w:rPr>
         <w:lastRenderedPageBreak/>
-        <w:t>Wireframes</w:t>
-      </w:r>
-      <w:proofErr w:type="spellEnd"/>
-      <w:r>
-        <w:rPr>
-          <w:b/>
-          <w:bCs/>
-        </w:rPr>
-        <w:t>:</w:t>
+        <w:t>Wireframes:</w:t>
       </w:r>
       <w:r>
         <w:rPr>
@@ -8004,7 +7811,6 @@
                 <w:szCs w:val="20"/>
               </w:rPr>
             </w:pPr>
-            <w:proofErr w:type="spellStart"/>
             <w:r>
               <w:rPr>
                 <w:rFonts w:ascii="Arial" w:hAnsi="Arial" w:cs="Arial"/>
@@ -8012,17 +7818,7 @@
                 <w:sz w:val="20"/>
                 <w:szCs w:val="20"/>
               </w:rPr>
-              <w:t>Subtaak</w:t>
-            </w:r>
-            <w:proofErr w:type="spellEnd"/>
-            <w:r>
-              <w:rPr>
-                <w:rFonts w:ascii="Arial" w:hAnsi="Arial" w:cs="Arial"/>
-                <w:b/>
-                <w:sz w:val="20"/>
-                <w:szCs w:val="20"/>
-              </w:rPr>
-              <w:t xml:space="preserve"> </w:t>
+              <w:t xml:space="preserve">Subtaak </w:t>
             </w:r>
           </w:p>
         </w:tc>
@@ -8330,7 +8126,6 @@
                 <w:lang w:val="en-GB"/>
               </w:rPr>
             </w:pPr>
-            <w:proofErr w:type="spellStart"/>
             <w:r>
               <w:rPr>
                 <w:rFonts w:ascii="Arial" w:hAnsi="Arial" w:cs="Arial"/>
@@ -8338,17 +8133,7 @@
                 <w:szCs w:val="20"/>
                 <w:lang w:val="en-GB"/>
               </w:rPr>
-              <w:t>Tolga</w:t>
-            </w:r>
-            <w:proofErr w:type="spellEnd"/>
-            <w:r>
-              <w:rPr>
-                <w:rFonts w:ascii="Arial" w:hAnsi="Arial" w:cs="Arial"/>
-                <w:sz w:val="20"/>
-                <w:szCs w:val="20"/>
-                <w:lang w:val="en-GB"/>
-              </w:rPr>
-              <w:t>,</w:t>
+              <w:t>Tolga,</w:t>
             </w:r>
           </w:p>
           <w:p>
@@ -8409,7 +8194,6 @@
                 <w:szCs w:val="20"/>
               </w:rPr>
             </w:pPr>
-            <w:proofErr w:type="spellStart"/>
             <w:r>
               <w:rPr>
                 <w:rFonts w:ascii="Arial" w:hAnsi="Arial" w:cs="Arial"/>
@@ -8419,7 +8203,6 @@
               </w:rPr>
               <w:t>Wordsjabloon</w:t>
             </w:r>
-            <w:proofErr w:type="spellEnd"/>
           </w:p>
         </w:tc>
         <w:tc>
@@ -8559,23 +8342,13 @@
                 <w:szCs w:val="20"/>
               </w:rPr>
             </w:pPr>
-            <w:proofErr w:type="spellStart"/>
-            <w:r>
-              <w:rPr>
-                <w:rFonts w:ascii="Arial" w:hAnsi="Arial" w:cs="Arial"/>
-                <w:sz w:val="20"/>
-                <w:szCs w:val="20"/>
-              </w:rPr>
-              <w:t>Tolga</w:t>
-            </w:r>
-            <w:proofErr w:type="spellEnd"/>
-            <w:r>
-              <w:rPr>
-                <w:rFonts w:ascii="Arial" w:hAnsi="Arial" w:cs="Arial"/>
-                <w:sz w:val="20"/>
-                <w:szCs w:val="20"/>
-              </w:rPr>
-              <w:t>,</w:t>
+            <w:r>
+              <w:rPr>
+                <w:rFonts w:ascii="Arial" w:hAnsi="Arial" w:cs="Arial"/>
+                <w:sz w:val="20"/>
+                <w:szCs w:val="20"/>
+              </w:rPr>
+              <w:t>Tolga,</w:t>
             </w:r>
           </w:p>
           <w:p>
@@ -8782,23 +8555,13 @@
                 <w:szCs w:val="20"/>
               </w:rPr>
             </w:pPr>
-            <w:proofErr w:type="spellStart"/>
-            <w:r>
-              <w:rPr>
-                <w:rFonts w:ascii="Arial" w:hAnsi="Arial" w:cs="Arial"/>
-                <w:sz w:val="20"/>
-                <w:szCs w:val="20"/>
-              </w:rPr>
-              <w:t>Tolga</w:t>
-            </w:r>
-            <w:proofErr w:type="spellEnd"/>
-            <w:r>
-              <w:rPr>
-                <w:rFonts w:ascii="Arial" w:hAnsi="Arial" w:cs="Arial"/>
-                <w:sz w:val="20"/>
-                <w:szCs w:val="20"/>
-              </w:rPr>
-              <w:t>,</w:t>
+            <w:r>
+              <w:rPr>
+                <w:rFonts w:ascii="Arial" w:hAnsi="Arial" w:cs="Arial"/>
+                <w:sz w:val="20"/>
+                <w:szCs w:val="20"/>
+              </w:rPr>
+              <w:t>Tolga,</w:t>
             </w:r>
           </w:p>
           <w:p>
@@ -9004,23 +8767,13 @@
                 <w:szCs w:val="20"/>
               </w:rPr>
             </w:pPr>
-            <w:proofErr w:type="spellStart"/>
-            <w:r>
-              <w:rPr>
-                <w:rFonts w:ascii="Arial" w:hAnsi="Arial" w:cs="Arial"/>
-                <w:sz w:val="20"/>
-                <w:szCs w:val="20"/>
-              </w:rPr>
-              <w:t>Tolga</w:t>
-            </w:r>
-            <w:proofErr w:type="spellEnd"/>
-            <w:r>
-              <w:rPr>
-                <w:rFonts w:ascii="Arial" w:hAnsi="Arial" w:cs="Arial"/>
-                <w:sz w:val="20"/>
-                <w:szCs w:val="20"/>
-              </w:rPr>
-              <w:t>,</w:t>
+            <w:r>
+              <w:rPr>
+                <w:rFonts w:ascii="Arial" w:hAnsi="Arial" w:cs="Arial"/>
+                <w:sz w:val="20"/>
+                <w:szCs w:val="20"/>
+              </w:rPr>
+              <w:t>Tolga,</w:t>
             </w:r>
           </w:p>
           <w:p>
@@ -9228,23 +8981,13 @@
                 <w:szCs w:val="20"/>
               </w:rPr>
             </w:pPr>
-            <w:proofErr w:type="spellStart"/>
-            <w:r>
-              <w:rPr>
-                <w:rFonts w:ascii="Arial" w:hAnsi="Arial" w:cs="Arial"/>
-                <w:sz w:val="20"/>
-                <w:szCs w:val="20"/>
-              </w:rPr>
-              <w:t>Tolga</w:t>
-            </w:r>
-            <w:proofErr w:type="spellEnd"/>
-            <w:r>
-              <w:rPr>
-                <w:rFonts w:ascii="Arial" w:hAnsi="Arial" w:cs="Arial"/>
-                <w:sz w:val="20"/>
-                <w:szCs w:val="20"/>
-              </w:rPr>
-              <w:t>,</w:t>
+            <w:r>
+              <w:rPr>
+                <w:rFonts w:ascii="Arial" w:hAnsi="Arial" w:cs="Arial"/>
+                <w:sz w:val="20"/>
+                <w:szCs w:val="20"/>
+              </w:rPr>
+              <w:t>Tolga,</w:t>
             </w:r>
           </w:p>
           <w:p>
@@ -9476,23 +9219,13 @@
                 <w:szCs w:val="20"/>
               </w:rPr>
             </w:pPr>
-            <w:proofErr w:type="spellStart"/>
-            <w:r>
-              <w:rPr>
-                <w:rFonts w:ascii="Arial" w:hAnsi="Arial" w:cs="Arial"/>
-                <w:sz w:val="20"/>
-                <w:szCs w:val="20"/>
-              </w:rPr>
-              <w:t>Tolga</w:t>
-            </w:r>
-            <w:proofErr w:type="spellEnd"/>
-            <w:r>
-              <w:rPr>
-                <w:rFonts w:ascii="Arial" w:hAnsi="Arial" w:cs="Arial"/>
-                <w:sz w:val="20"/>
-                <w:szCs w:val="20"/>
-              </w:rPr>
-              <w:t>,</w:t>
+            <w:r>
+              <w:rPr>
+                <w:rFonts w:ascii="Arial" w:hAnsi="Arial" w:cs="Arial"/>
+                <w:sz w:val="20"/>
+                <w:szCs w:val="20"/>
+              </w:rPr>
+              <w:t>Tolga,</w:t>
             </w:r>
           </w:p>
           <w:p>
@@ -9690,23 +9423,13 @@
                 <w:szCs w:val="20"/>
               </w:rPr>
             </w:pPr>
-            <w:proofErr w:type="spellStart"/>
-            <w:r>
-              <w:rPr>
-                <w:rFonts w:ascii="Arial" w:hAnsi="Arial" w:cs="Arial"/>
-                <w:sz w:val="20"/>
-                <w:szCs w:val="20"/>
-              </w:rPr>
-              <w:t>Tolga</w:t>
-            </w:r>
-            <w:proofErr w:type="spellEnd"/>
-            <w:r>
-              <w:rPr>
-                <w:rFonts w:ascii="Arial" w:hAnsi="Arial" w:cs="Arial"/>
-                <w:sz w:val="20"/>
-                <w:szCs w:val="20"/>
-              </w:rPr>
-              <w:t>,</w:t>
+            <w:r>
+              <w:rPr>
+                <w:rFonts w:ascii="Arial" w:hAnsi="Arial" w:cs="Arial"/>
+                <w:sz w:val="20"/>
+                <w:szCs w:val="20"/>
+              </w:rPr>
+              <w:t>Tolga,</w:t>
             </w:r>
           </w:p>
           <w:p>
@@ -9904,23 +9627,13 @@
                 <w:szCs w:val="20"/>
               </w:rPr>
             </w:pPr>
-            <w:proofErr w:type="spellStart"/>
-            <w:r>
-              <w:rPr>
-                <w:rFonts w:ascii="Arial" w:hAnsi="Arial" w:cs="Arial"/>
-                <w:sz w:val="20"/>
-                <w:szCs w:val="20"/>
-              </w:rPr>
-              <w:t>Tolga</w:t>
-            </w:r>
-            <w:proofErr w:type="spellEnd"/>
-            <w:r>
-              <w:rPr>
-                <w:rFonts w:ascii="Arial" w:hAnsi="Arial" w:cs="Arial"/>
-                <w:sz w:val="20"/>
-                <w:szCs w:val="20"/>
-              </w:rPr>
-              <w:t>,</w:t>
+            <w:r>
+              <w:rPr>
+                <w:rFonts w:ascii="Arial" w:hAnsi="Arial" w:cs="Arial"/>
+                <w:sz w:val="20"/>
+                <w:szCs w:val="20"/>
+              </w:rPr>
+              <w:t>Tolga,</w:t>
             </w:r>
           </w:p>
           <w:p>
@@ -10289,23 +10002,13 @@
                 <w:szCs w:val="20"/>
               </w:rPr>
             </w:pPr>
-            <w:proofErr w:type="spellStart"/>
-            <w:r>
-              <w:rPr>
-                <w:rFonts w:ascii="Arial" w:hAnsi="Arial" w:cs="Arial"/>
-                <w:sz w:val="20"/>
-                <w:szCs w:val="20"/>
-              </w:rPr>
-              <w:t>Tolga</w:t>
-            </w:r>
-            <w:proofErr w:type="spellEnd"/>
-            <w:r>
-              <w:rPr>
-                <w:rFonts w:ascii="Arial" w:hAnsi="Arial" w:cs="Arial"/>
-                <w:sz w:val="20"/>
-                <w:szCs w:val="20"/>
-              </w:rPr>
-              <w:t>,</w:t>
+            <w:r>
+              <w:rPr>
+                <w:rFonts w:ascii="Arial" w:hAnsi="Arial" w:cs="Arial"/>
+                <w:sz w:val="20"/>
+                <w:szCs w:val="20"/>
+              </w:rPr>
+              <w:t>Tolga,</w:t>
             </w:r>
           </w:p>
           <w:p>
@@ -10502,23 +10205,13 @@
                 <w:szCs w:val="20"/>
               </w:rPr>
             </w:pPr>
-            <w:proofErr w:type="spellStart"/>
-            <w:r>
-              <w:rPr>
-                <w:rFonts w:ascii="Arial" w:hAnsi="Arial" w:cs="Arial"/>
-                <w:sz w:val="20"/>
-                <w:szCs w:val="20"/>
-              </w:rPr>
-              <w:t>Tolga</w:t>
-            </w:r>
-            <w:proofErr w:type="spellEnd"/>
-            <w:r>
-              <w:rPr>
-                <w:rFonts w:ascii="Arial" w:hAnsi="Arial" w:cs="Arial"/>
-                <w:sz w:val="20"/>
-                <w:szCs w:val="20"/>
-              </w:rPr>
-              <w:t>,</w:t>
+            <w:r>
+              <w:rPr>
+                <w:rFonts w:ascii="Arial" w:hAnsi="Arial" w:cs="Arial"/>
+                <w:sz w:val="20"/>
+                <w:szCs w:val="20"/>
+              </w:rPr>
+              <w:t>Tolga,</w:t>
             </w:r>
           </w:p>
           <w:p>
@@ -10558,6 +10251,2108 @@
           <w:rFonts w:ascii="Arial" w:hAnsi="Arial" w:cs="Arial"/>
         </w:rPr>
       </w:pPr>
+    </w:p>
+    <w:p>
+      <w:pPr>
+        <w:rPr>
+          <w:rFonts w:ascii="Arial" w:hAnsi="Arial" w:cs="Arial"/>
+        </w:rPr>
+      </w:pPr>
+      <w:r>
+        <w:rPr>
+          <w:rFonts w:ascii="Arial" w:hAnsi="Arial" w:cs="Arial"/>
+        </w:rPr>
+        <w:br w:type="page"/>
+      </w:r>
+    </w:p>
+    <w:p>
+      <w:pPr>
+        <w:rPr>
+          <w:rFonts w:ascii="Arial" w:eastAsiaTheme="minorEastAsia" w:hAnsi="Arial" w:cs="Arial"/>
+          <w:b/>
+          <w:bCs/>
+          <w:sz w:val="28"/>
+          <w:szCs w:val="28"/>
+          <w:lang w:eastAsia="nl-NL"/>
+        </w:rPr>
+      </w:pPr>
+      <w:r>
+        <w:rPr>
+          <w:rFonts w:ascii="Arial" w:eastAsiaTheme="minorEastAsia" w:hAnsi="Arial" w:cs="Arial"/>
+          <w:b/>
+          <w:bCs/>
+          <w:sz w:val="28"/>
+          <w:szCs w:val="28"/>
+          <w:lang w:eastAsia="nl-NL"/>
+        </w:rPr>
+        <w:lastRenderedPageBreak/>
+        <w:t xml:space="preserve">Bijlage </w:t>
+      </w:r>
+      <w:r>
+        <w:rPr>
+          <w:rFonts w:ascii="Arial" w:eastAsiaTheme="minorEastAsia" w:hAnsi="Arial" w:cs="Arial"/>
+          <w:b/>
+          <w:bCs/>
+          <w:sz w:val="28"/>
+          <w:szCs w:val="28"/>
+          <w:lang w:eastAsia="nl-NL"/>
+        </w:rPr>
+        <w:t>2</w:t>
+      </w:r>
+    </w:p>
+    <w:p>
+      <w:pPr>
+        <w:rPr>
+          <w:rFonts w:ascii="Arial" w:eastAsiaTheme="minorEastAsia" w:hAnsi="Arial" w:cs="Arial"/>
+          <w:b/>
+          <w:bCs/>
+          <w:lang w:eastAsia="nl-NL"/>
+        </w:rPr>
+      </w:pPr>
+      <w:r>
+        <w:rPr>
+          <w:rFonts w:ascii="Arial" w:eastAsiaTheme="minorEastAsia" w:hAnsi="Arial" w:cs="Arial"/>
+          <w:b/>
+          <w:bCs/>
+          <w:lang w:eastAsia="nl-NL"/>
+        </w:rPr>
+        <w:t>Artikel 1 Benodigde hardwar</w:t>
+      </w:r>
+      <w:r>
+        <w:rPr>
+          <w:rFonts w:ascii="Arial" w:eastAsiaTheme="minorEastAsia" w:hAnsi="Arial" w:cs="Arial"/>
+          <w:b/>
+          <w:bCs/>
+          <w:lang w:eastAsia="nl-NL"/>
+        </w:rPr>
+        <w:t>e</w:t>
+      </w:r>
+    </w:p>
+    <w:p>
+      <w:pPr>
+        <w:rPr>
+          <w:rFonts w:ascii="Arial" w:eastAsiaTheme="minorEastAsia" w:hAnsi="Arial" w:cs="Arial"/>
+          <w:b/>
+          <w:bCs/>
+          <w:lang w:eastAsia="nl-NL"/>
+        </w:rPr>
+      </w:pPr>
+    </w:p>
+    <w:p>
+      <w:pPr>
+        <w:rPr>
+          <w:rFonts w:ascii="Arial" w:eastAsiaTheme="minorEastAsia" w:hAnsi="Arial" w:cs="Arial"/>
+          <w:sz w:val="22"/>
+          <w:szCs w:val="22"/>
+          <w:lang w:eastAsia="nl-NL"/>
+        </w:rPr>
+      </w:pPr>
+      <w:r>
+        <w:rPr>
+          <w:rFonts w:ascii="Arial" w:hAnsi="Arial" w:cs="Arial"/>
+          <w:sz w:val="22"/>
+          <w:szCs w:val="22"/>
+        </w:rPr>
+        <w:t xml:space="preserve">Hieronder kunt u de </w:t>
+      </w:r>
+      <w:r>
+        <w:rPr>
+          <w:rFonts w:ascii="Arial" w:hAnsi="Arial" w:cs="Arial"/>
+          <w:sz w:val="22"/>
+          <w:szCs w:val="22"/>
+        </w:rPr>
+        <w:t xml:space="preserve">benodigde </w:t>
+      </w:r>
+      <w:r>
+        <w:rPr>
+          <w:rFonts w:ascii="Arial" w:eastAsiaTheme="minorEastAsia" w:hAnsi="Arial" w:cs="Arial"/>
+          <w:sz w:val="22"/>
+          <w:szCs w:val="22"/>
+          <w:lang w:eastAsia="nl-NL"/>
+        </w:rPr>
+        <w:t>hardware vinden voor het ontwikkelen van de applicatie.</w:t>
+      </w:r>
+    </w:p>
+    <w:p>
+      <w:pPr>
+        <w:rPr>
+          <w:rFonts w:ascii="Arial" w:eastAsiaTheme="minorEastAsia" w:hAnsi="Arial" w:cs="Arial"/>
+          <w:sz w:val="22"/>
+          <w:szCs w:val="22"/>
+          <w:lang w:eastAsia="nl-NL"/>
+        </w:rPr>
+      </w:pPr>
+    </w:p>
+    <w:p>
+      <w:pPr>
+        <w:rPr>
+          <w:rFonts w:ascii="Arial" w:eastAsiaTheme="minorEastAsia" w:hAnsi="Arial" w:cs="Arial"/>
+          <w:sz w:val="22"/>
+          <w:szCs w:val="22"/>
+          <w:lang w:eastAsia="nl-NL"/>
+        </w:rPr>
+      </w:pPr>
+      <w:r>
+        <w:rPr>
+          <w:rFonts w:ascii="Arial" w:eastAsiaTheme="minorEastAsia" w:hAnsi="Arial" w:cs="Arial"/>
+          <w:sz w:val="22"/>
+          <w:szCs w:val="22"/>
+          <w:lang w:eastAsia="nl-NL"/>
+        </w:rPr>
+        <w:t>Minimale eisen hardware:</w:t>
+      </w:r>
+    </w:p>
+    <w:tbl>
+      <w:tblPr>
+        <w:tblStyle w:val="TableGrid"/>
+        <w:tblW w:w="8907" w:type="dxa"/>
+        <w:tblLook w:val="04A0" w:firstRow="1" w:lastRow="0" w:firstColumn="1" w:lastColumn="0" w:noHBand="0" w:noVBand="1"/>
+      </w:tblPr>
+      <w:tblGrid>
+        <w:gridCol w:w="2969"/>
+        <w:gridCol w:w="2969"/>
+        <w:gridCol w:w="2969"/>
+      </w:tblGrid>
+      <w:tr>
+        <w:trPr>
+          <w:trHeight w:val="265"/>
+        </w:trPr>
+        <w:tc>
+          <w:tcPr>
+            <w:tcW w:w="2969" w:type="dxa"/>
+            <w:shd w:val="clear" w:color="auto" w:fill="BFBFBF" w:themeFill="background1" w:themeFillShade="BF"/>
+          </w:tcPr>
+          <w:p>
+            <w:pPr>
+              <w:rPr>
+                <w:rFonts w:ascii="Arial" w:hAnsi="Arial" w:cs="Arial"/>
+                <w:b/>
+                <w:bCs/>
+              </w:rPr>
+            </w:pPr>
+            <w:r>
+              <w:rPr>
+                <w:rFonts w:ascii="Arial" w:hAnsi="Arial" w:cs="Arial"/>
+                <w:b/>
+                <w:bCs/>
+              </w:rPr>
+              <w:t>Windows</w:t>
+            </w:r>
+          </w:p>
+        </w:tc>
+        <w:tc>
+          <w:tcPr>
+            <w:tcW w:w="2969" w:type="dxa"/>
+            <w:shd w:val="clear" w:color="auto" w:fill="BFBFBF" w:themeFill="background1" w:themeFillShade="BF"/>
+          </w:tcPr>
+          <w:p>
+            <w:pPr>
+              <w:rPr>
+                <w:rFonts w:ascii="Arial" w:hAnsi="Arial" w:cs="Arial"/>
+                <w:b/>
+                <w:bCs/>
+              </w:rPr>
+            </w:pPr>
+            <w:r>
+              <w:rPr>
+                <w:rFonts w:ascii="Arial" w:hAnsi="Arial" w:cs="Arial"/>
+                <w:b/>
+                <w:bCs/>
+              </w:rPr>
+              <w:t>Mac</w:t>
+            </w:r>
+          </w:p>
+        </w:tc>
+        <w:tc>
+          <w:tcPr>
+            <w:tcW w:w="2969" w:type="dxa"/>
+            <w:shd w:val="clear" w:color="auto" w:fill="BFBFBF" w:themeFill="background1" w:themeFillShade="BF"/>
+          </w:tcPr>
+          <w:p>
+            <w:pPr>
+              <w:rPr>
+                <w:rFonts w:ascii="Arial" w:hAnsi="Arial" w:cs="Arial"/>
+                <w:b/>
+                <w:bCs/>
+              </w:rPr>
+            </w:pPr>
+            <w:r>
+              <w:rPr>
+                <w:rFonts w:ascii="Arial" w:hAnsi="Arial" w:cs="Arial"/>
+                <w:b/>
+                <w:bCs/>
+              </w:rPr>
+              <w:t>Linux</w:t>
+            </w:r>
+          </w:p>
+        </w:tc>
+      </w:tr>
+      <w:tr>
+        <w:trPr>
+          <w:trHeight w:val="480"/>
+        </w:trPr>
+        <w:tc>
+          <w:tcPr>
+            <w:tcW w:w="2969" w:type="dxa"/>
+          </w:tcPr>
+          <w:p>
+            <w:pPr>
+              <w:rPr>
+                <w:rFonts w:ascii="Arial" w:hAnsi="Arial" w:cs="Arial"/>
+              </w:rPr>
+            </w:pPr>
+            <w:r>
+              <w:rPr>
+                <w:rFonts w:ascii="Arial" w:hAnsi="Arial" w:cs="Arial"/>
+              </w:rPr>
+              <w:t>4 GB RAM</w:t>
+            </w:r>
+          </w:p>
+        </w:tc>
+        <w:tc>
+          <w:tcPr>
+            <w:tcW w:w="2969" w:type="dxa"/>
+          </w:tcPr>
+          <w:p>
+            <w:pPr>
+              <w:rPr>
+                <w:rFonts w:ascii="Arial" w:hAnsi="Arial" w:cs="Arial"/>
+              </w:rPr>
+            </w:pPr>
+            <w:r>
+              <w:rPr>
+                <w:rFonts w:ascii="Arial" w:hAnsi="Arial" w:cs="Arial"/>
+              </w:rPr>
+              <w:t>4 GB RAM</w:t>
+            </w:r>
+          </w:p>
+        </w:tc>
+        <w:tc>
+          <w:tcPr>
+            <w:tcW w:w="2969" w:type="dxa"/>
+          </w:tcPr>
+          <w:p>
+            <w:pPr>
+              <w:rPr>
+                <w:rFonts w:ascii="Arial" w:hAnsi="Arial" w:cs="Arial"/>
+              </w:rPr>
+            </w:pPr>
+            <w:r>
+              <w:rPr>
+                <w:rFonts w:ascii="Arial" w:hAnsi="Arial" w:cs="Arial"/>
+              </w:rPr>
+              <w:t>4 GB RAM</w:t>
+            </w:r>
+          </w:p>
+        </w:tc>
+      </w:tr>
+      <w:tr>
+        <w:trPr>
+          <w:trHeight w:val="681"/>
+        </w:trPr>
+        <w:tc>
+          <w:tcPr>
+            <w:tcW w:w="2969" w:type="dxa"/>
+          </w:tcPr>
+          <w:p>
+            <w:pPr>
+              <w:rPr>
+                <w:rFonts w:ascii="Arial" w:hAnsi="Arial" w:cs="Arial"/>
+              </w:rPr>
+            </w:pPr>
+            <w:r>
+              <w:rPr>
+                <w:rFonts w:ascii="Arial" w:hAnsi="Arial" w:cs="Arial"/>
+              </w:rPr>
+              <w:t>2 GB vrije opslagruimte</w:t>
+            </w:r>
+          </w:p>
+        </w:tc>
+        <w:tc>
+          <w:tcPr>
+            <w:tcW w:w="2969" w:type="dxa"/>
+          </w:tcPr>
+          <w:p>
+            <w:pPr>
+              <w:rPr>
+                <w:rFonts w:ascii="Arial" w:hAnsi="Arial" w:cs="Arial"/>
+              </w:rPr>
+            </w:pPr>
+            <w:r>
+              <w:rPr>
+                <w:rFonts w:ascii="Arial" w:hAnsi="Arial" w:cs="Arial"/>
+              </w:rPr>
+              <w:t>2 GB vrije opslagruimte</w:t>
+            </w:r>
+          </w:p>
+        </w:tc>
+        <w:tc>
+          <w:tcPr>
+            <w:tcW w:w="2969" w:type="dxa"/>
+          </w:tcPr>
+          <w:p>
+            <w:pPr>
+              <w:rPr>
+                <w:rFonts w:ascii="Arial" w:hAnsi="Arial" w:cs="Arial"/>
+              </w:rPr>
+            </w:pPr>
+            <w:r>
+              <w:rPr>
+                <w:rFonts w:ascii="Arial" w:hAnsi="Arial" w:cs="Arial"/>
+              </w:rPr>
+              <w:t>2 GB vrije opslagruimte</w:t>
+            </w:r>
+          </w:p>
+        </w:tc>
+      </w:tr>
+      <w:tr>
+        <w:trPr>
+          <w:trHeight w:val="540"/>
+        </w:trPr>
+        <w:tc>
+          <w:tcPr>
+            <w:tcW w:w="2969" w:type="dxa"/>
+          </w:tcPr>
+          <w:p>
+            <w:pPr>
+              <w:rPr>
+                <w:rFonts w:ascii="Arial" w:hAnsi="Arial" w:cs="Arial"/>
+              </w:rPr>
+            </w:pPr>
+            <w:r>
+              <w:rPr>
+                <w:rFonts w:ascii="Arial" w:hAnsi="Arial" w:cs="Arial"/>
+              </w:rPr>
+              <w:t>i3 8th gen processor</w:t>
+            </w:r>
+          </w:p>
+        </w:tc>
+        <w:tc>
+          <w:tcPr>
+            <w:tcW w:w="2969" w:type="dxa"/>
+          </w:tcPr>
+          <w:p>
+            <w:pPr>
+              <w:rPr>
+                <w:rFonts w:ascii="Arial" w:hAnsi="Arial" w:cs="Arial"/>
+              </w:rPr>
+            </w:pPr>
+            <w:r>
+              <w:rPr>
+                <w:rFonts w:ascii="Arial" w:hAnsi="Arial" w:cs="Arial"/>
+              </w:rPr>
+              <w:t>Intel DualCore i5 2,7 GH</w:t>
+            </w:r>
+          </w:p>
+        </w:tc>
+        <w:tc>
+          <w:tcPr>
+            <w:tcW w:w="2969" w:type="dxa"/>
+          </w:tcPr>
+          <w:p>
+            <w:pPr>
+              <w:rPr>
+                <w:rFonts w:ascii="Arial" w:hAnsi="Arial" w:cs="Arial"/>
+              </w:rPr>
+            </w:pPr>
+            <w:r>
+              <w:rPr>
+                <w:rFonts w:ascii="Arial" w:hAnsi="Arial" w:cs="Arial"/>
+              </w:rPr>
+              <w:t>i3 8th gen processor</w:t>
+            </w:r>
+          </w:p>
+        </w:tc>
+      </w:tr>
+      <w:tr>
+        <w:trPr>
+          <w:trHeight w:val="540"/>
+        </w:trPr>
+        <w:tc>
+          <w:tcPr>
+            <w:tcW w:w="2969" w:type="dxa"/>
+          </w:tcPr>
+          <w:p>
+            <w:pPr>
+              <w:rPr>
+                <w:rFonts w:ascii="Arial" w:hAnsi="Arial" w:cs="Arial"/>
+              </w:rPr>
+            </w:pPr>
+            <w:r>
+              <w:rPr>
+                <w:rFonts w:ascii="Arial" w:hAnsi="Arial" w:cs="Arial"/>
+              </w:rPr>
+              <w:t>1280 x 800 scherm resolutie</w:t>
+            </w:r>
+          </w:p>
+        </w:tc>
+        <w:tc>
+          <w:tcPr>
+            <w:tcW w:w="2969" w:type="dxa"/>
+          </w:tcPr>
+          <w:p>
+            <w:pPr>
+              <w:rPr>
+                <w:rFonts w:ascii="Arial" w:hAnsi="Arial" w:cs="Arial"/>
+              </w:rPr>
+            </w:pPr>
+            <w:r>
+              <w:rPr>
+                <w:rFonts w:ascii="Arial" w:hAnsi="Arial" w:cs="Arial"/>
+              </w:rPr>
+              <w:t>1280 x 800 scherm resolutie</w:t>
+            </w:r>
+          </w:p>
+        </w:tc>
+        <w:tc>
+          <w:tcPr>
+            <w:tcW w:w="2969" w:type="dxa"/>
+          </w:tcPr>
+          <w:p>
+            <w:pPr>
+              <w:rPr>
+                <w:rFonts w:ascii="Arial" w:hAnsi="Arial" w:cs="Arial"/>
+              </w:rPr>
+            </w:pPr>
+            <w:r>
+              <w:rPr>
+                <w:rFonts w:ascii="Arial" w:hAnsi="Arial" w:cs="Arial"/>
+              </w:rPr>
+              <w:t>1280 x 800 scherm resolutie</w:t>
+            </w:r>
+          </w:p>
+        </w:tc>
+      </w:tr>
+    </w:tbl>
+    <w:p>
+      <w:pPr>
+        <w:rPr>
+          <w:rFonts w:ascii="Arial" w:hAnsi="Arial" w:cs="Arial"/>
+          <w:sz w:val="22"/>
+          <w:szCs w:val="22"/>
+        </w:rPr>
+      </w:pPr>
+    </w:p>
+    <w:p>
+      <w:pPr>
+        <w:rPr>
+          <w:rFonts w:ascii="Arial" w:hAnsi="Arial" w:cs="Arial"/>
+          <w:sz w:val="22"/>
+          <w:szCs w:val="22"/>
+        </w:rPr>
+      </w:pPr>
+    </w:p>
+    <w:p>
+      <w:pPr>
+        <w:rPr>
+          <w:rFonts w:ascii="Arial" w:hAnsi="Arial" w:cs="Arial"/>
+          <w:sz w:val="22"/>
+          <w:szCs w:val="22"/>
+        </w:rPr>
+      </w:pPr>
+      <w:r>
+        <w:rPr>
+          <w:rFonts w:ascii="Arial" w:hAnsi="Arial" w:cs="Arial"/>
+          <w:sz w:val="22"/>
+          <w:szCs w:val="22"/>
+        </w:rPr>
+        <w:t>Voorgestelde eisen hardware:</w:t>
+      </w:r>
+    </w:p>
+    <w:tbl>
+      <w:tblPr>
+        <w:tblStyle w:val="TableGrid"/>
+        <w:tblW w:w="8940" w:type="dxa"/>
+        <w:tblLook w:val="04A0" w:firstRow="1" w:lastRow="0" w:firstColumn="1" w:lastColumn="0" w:noHBand="0" w:noVBand="1"/>
+      </w:tblPr>
+      <w:tblGrid>
+        <w:gridCol w:w="2235"/>
+        <w:gridCol w:w="2235"/>
+        <w:gridCol w:w="2235"/>
+        <w:gridCol w:w="2235"/>
+      </w:tblGrid>
+      <w:tr>
+        <w:trPr>
+          <w:trHeight w:val="272"/>
+        </w:trPr>
+        <w:tc>
+          <w:tcPr>
+            <w:tcW w:w="2235" w:type="dxa"/>
+            <w:shd w:val="clear" w:color="auto" w:fill="BFBFBF" w:themeFill="background1" w:themeFillShade="BF"/>
+          </w:tcPr>
+          <w:p>
+            <w:pPr>
+              <w:rPr>
+                <w:rFonts w:ascii="Arial" w:hAnsi="Arial" w:cs="Arial"/>
+                <w:b/>
+                <w:bCs/>
+              </w:rPr>
+            </w:pPr>
+            <w:r>
+              <w:rPr>
+                <w:rFonts w:ascii="Arial" w:hAnsi="Arial" w:cs="Arial"/>
+                <w:b/>
+                <w:bCs/>
+              </w:rPr>
+              <w:t>Windows</w:t>
+            </w:r>
+          </w:p>
+        </w:tc>
+        <w:tc>
+          <w:tcPr>
+            <w:tcW w:w="2235" w:type="dxa"/>
+            <w:shd w:val="clear" w:color="auto" w:fill="BFBFBF" w:themeFill="background1" w:themeFillShade="BF"/>
+          </w:tcPr>
+          <w:p>
+            <w:pPr>
+              <w:rPr>
+                <w:rFonts w:ascii="Arial" w:hAnsi="Arial" w:cs="Arial"/>
+                <w:b/>
+                <w:bCs/>
+              </w:rPr>
+            </w:pPr>
+            <w:r>
+              <w:rPr>
+                <w:rFonts w:ascii="Arial" w:hAnsi="Arial" w:cs="Arial"/>
+                <w:b/>
+                <w:bCs/>
+              </w:rPr>
+              <w:t>Mac</w:t>
+            </w:r>
+          </w:p>
+        </w:tc>
+        <w:tc>
+          <w:tcPr>
+            <w:tcW w:w="2235" w:type="dxa"/>
+            <w:shd w:val="clear" w:color="auto" w:fill="BFBFBF" w:themeFill="background1" w:themeFillShade="BF"/>
+          </w:tcPr>
+          <w:p>
+            <w:pPr>
+              <w:rPr>
+                <w:rFonts w:ascii="Arial" w:hAnsi="Arial" w:cs="Arial"/>
+                <w:b/>
+                <w:bCs/>
+              </w:rPr>
+            </w:pPr>
+            <w:r>
+              <w:rPr>
+                <w:rFonts w:ascii="Arial" w:hAnsi="Arial" w:cs="Arial"/>
+                <w:b/>
+                <w:bCs/>
+              </w:rPr>
+              <w:t>Linux</w:t>
+            </w:r>
+          </w:p>
+        </w:tc>
+        <w:tc>
+          <w:tcPr>
+            <w:tcW w:w="2235" w:type="dxa"/>
+            <w:shd w:val="clear" w:color="auto" w:fill="BFBFBF" w:themeFill="background1" w:themeFillShade="BF"/>
+          </w:tcPr>
+          <w:p>
+            <w:pPr>
+              <w:rPr>
+                <w:rFonts w:ascii="Arial" w:hAnsi="Arial" w:cs="Arial"/>
+                <w:b/>
+                <w:bCs/>
+              </w:rPr>
+            </w:pPr>
+            <w:r>
+              <w:rPr>
+                <w:rFonts w:ascii="Arial" w:hAnsi="Arial" w:cs="Arial"/>
+                <w:b/>
+                <w:bCs/>
+              </w:rPr>
+              <w:t>Chrome OS</w:t>
+            </w:r>
+          </w:p>
+        </w:tc>
+      </w:tr>
+      <w:tr>
+        <w:trPr>
+          <w:trHeight w:val="493"/>
+        </w:trPr>
+        <w:tc>
+          <w:tcPr>
+            <w:tcW w:w="2235" w:type="dxa"/>
+          </w:tcPr>
+          <w:p>
+            <w:pPr>
+              <w:rPr>
+                <w:rFonts w:ascii="Arial" w:hAnsi="Arial" w:cs="Arial"/>
+              </w:rPr>
+            </w:pPr>
+            <w:r>
+              <w:rPr>
+                <w:rFonts w:ascii="Arial" w:hAnsi="Arial" w:cs="Arial"/>
+              </w:rPr>
+              <w:t>8</w:t>
+            </w:r>
+            <w:r>
+              <w:rPr>
+                <w:rFonts w:ascii="Arial" w:hAnsi="Arial" w:cs="Arial"/>
+              </w:rPr>
+              <w:t xml:space="preserve"> GB RAM</w:t>
+            </w:r>
+          </w:p>
+        </w:tc>
+        <w:tc>
+          <w:tcPr>
+            <w:tcW w:w="2235" w:type="dxa"/>
+          </w:tcPr>
+          <w:p>
+            <w:pPr>
+              <w:rPr>
+                <w:rFonts w:ascii="Arial" w:hAnsi="Arial" w:cs="Arial"/>
+              </w:rPr>
+            </w:pPr>
+            <w:r>
+              <w:rPr>
+                <w:rFonts w:ascii="Arial" w:hAnsi="Arial" w:cs="Arial"/>
+              </w:rPr>
+              <w:t>8 GB RAM</w:t>
+            </w:r>
+          </w:p>
+        </w:tc>
+        <w:tc>
+          <w:tcPr>
+            <w:tcW w:w="2235" w:type="dxa"/>
+          </w:tcPr>
+          <w:p>
+            <w:pPr>
+              <w:rPr>
+                <w:rFonts w:ascii="Arial" w:hAnsi="Arial" w:cs="Arial"/>
+              </w:rPr>
+            </w:pPr>
+            <w:r>
+              <w:rPr>
+                <w:rFonts w:ascii="Arial" w:hAnsi="Arial" w:cs="Arial"/>
+              </w:rPr>
+              <w:t>8 GB RAM</w:t>
+            </w:r>
+          </w:p>
+        </w:tc>
+        <w:tc>
+          <w:tcPr>
+            <w:tcW w:w="2235" w:type="dxa"/>
+          </w:tcPr>
+          <w:p>
+            <w:pPr>
+              <w:rPr>
+                <w:rFonts w:ascii="Arial" w:hAnsi="Arial" w:cs="Arial"/>
+              </w:rPr>
+            </w:pPr>
+            <w:r>
+              <w:rPr>
+                <w:rFonts w:ascii="Arial" w:hAnsi="Arial" w:cs="Arial"/>
+              </w:rPr>
+              <w:t>8 GB RAM</w:t>
+            </w:r>
+          </w:p>
+        </w:tc>
+      </w:tr>
+      <w:tr>
+        <w:trPr>
+          <w:trHeight w:val="699"/>
+        </w:trPr>
+        <w:tc>
+          <w:tcPr>
+            <w:tcW w:w="2235" w:type="dxa"/>
+          </w:tcPr>
+          <w:p>
+            <w:pPr>
+              <w:rPr>
+                <w:rFonts w:ascii="Arial" w:hAnsi="Arial" w:cs="Arial"/>
+              </w:rPr>
+            </w:pPr>
+            <w:r>
+              <w:rPr>
+                <w:rFonts w:ascii="Arial" w:hAnsi="Arial" w:cs="Arial"/>
+              </w:rPr>
+              <w:t>4</w:t>
+            </w:r>
+            <w:r>
+              <w:rPr>
+                <w:rFonts w:ascii="Arial" w:hAnsi="Arial" w:cs="Arial"/>
+              </w:rPr>
+              <w:t xml:space="preserve"> GB vrije opslagruimte</w:t>
+            </w:r>
+            <w:r>
+              <w:rPr>
+                <w:rFonts w:ascii="Arial" w:hAnsi="Arial" w:cs="Arial"/>
+              </w:rPr>
+              <w:t xml:space="preserve"> (Het liefst op een SSD)</w:t>
+            </w:r>
+          </w:p>
+        </w:tc>
+        <w:tc>
+          <w:tcPr>
+            <w:tcW w:w="2235" w:type="dxa"/>
+          </w:tcPr>
+          <w:p>
+            <w:pPr>
+              <w:rPr>
+                <w:rFonts w:ascii="Arial" w:hAnsi="Arial" w:cs="Arial"/>
+              </w:rPr>
+            </w:pPr>
+            <w:r>
+              <w:rPr>
+                <w:rFonts w:ascii="Arial" w:hAnsi="Arial" w:cs="Arial"/>
+              </w:rPr>
+              <w:t>4</w:t>
+            </w:r>
+            <w:r>
+              <w:rPr>
+                <w:rFonts w:ascii="Arial" w:hAnsi="Arial" w:cs="Arial"/>
+              </w:rPr>
+              <w:t xml:space="preserve"> GB vrije opslagruimte</w:t>
+            </w:r>
+            <w:r>
+              <w:rPr>
+                <w:rFonts w:ascii="Arial" w:hAnsi="Arial" w:cs="Arial"/>
+              </w:rPr>
+              <w:t xml:space="preserve"> (Het liefst op een SSD)</w:t>
+            </w:r>
+          </w:p>
+        </w:tc>
+        <w:tc>
+          <w:tcPr>
+            <w:tcW w:w="2235" w:type="dxa"/>
+          </w:tcPr>
+          <w:p>
+            <w:pPr>
+              <w:rPr>
+                <w:rFonts w:ascii="Arial" w:hAnsi="Arial" w:cs="Arial"/>
+              </w:rPr>
+            </w:pPr>
+            <w:r>
+              <w:rPr>
+                <w:rFonts w:ascii="Arial" w:hAnsi="Arial" w:cs="Arial"/>
+              </w:rPr>
+              <w:t>4</w:t>
+            </w:r>
+            <w:r>
+              <w:rPr>
+                <w:rFonts w:ascii="Arial" w:hAnsi="Arial" w:cs="Arial"/>
+              </w:rPr>
+              <w:t xml:space="preserve"> GB vrije opslagruimte</w:t>
+            </w:r>
+            <w:r>
+              <w:rPr>
+                <w:rFonts w:ascii="Arial" w:hAnsi="Arial" w:cs="Arial"/>
+              </w:rPr>
+              <w:t xml:space="preserve"> (Het liefst op een SSD)</w:t>
+            </w:r>
+          </w:p>
+        </w:tc>
+        <w:tc>
+          <w:tcPr>
+            <w:tcW w:w="2235" w:type="dxa"/>
+          </w:tcPr>
+          <w:p>
+            <w:pPr>
+              <w:rPr>
+                <w:rFonts w:ascii="Arial" w:hAnsi="Arial" w:cs="Arial"/>
+              </w:rPr>
+            </w:pPr>
+            <w:r>
+              <w:rPr>
+                <w:rFonts w:ascii="Arial" w:hAnsi="Arial" w:cs="Arial"/>
+              </w:rPr>
+              <w:t>4 GB vrije opslagruimte</w:t>
+            </w:r>
+            <w:r>
+              <w:rPr>
+                <w:rFonts w:ascii="Arial" w:hAnsi="Arial" w:cs="Arial"/>
+              </w:rPr>
+              <w:t xml:space="preserve"> (Het liefst op een SSD)</w:t>
+            </w:r>
+          </w:p>
+        </w:tc>
+      </w:tr>
+      <w:tr>
+        <w:trPr>
+          <w:trHeight w:val="554"/>
+        </w:trPr>
+        <w:tc>
+          <w:tcPr>
+            <w:tcW w:w="2235" w:type="dxa"/>
+          </w:tcPr>
+          <w:p>
+            <w:pPr>
+              <w:rPr>
+                <w:rFonts w:ascii="Arial" w:hAnsi="Arial" w:cs="Arial"/>
+              </w:rPr>
+            </w:pPr>
+            <w:r>
+              <w:rPr>
+                <w:rFonts w:ascii="Arial" w:hAnsi="Arial" w:cs="Arial"/>
+              </w:rPr>
+              <w:t>1280 x 800 scherm resolutie</w:t>
+            </w:r>
+          </w:p>
+        </w:tc>
+        <w:tc>
+          <w:tcPr>
+            <w:tcW w:w="2235" w:type="dxa"/>
+          </w:tcPr>
+          <w:p>
+            <w:pPr>
+              <w:rPr>
+                <w:rFonts w:ascii="Arial" w:hAnsi="Arial" w:cs="Arial"/>
+              </w:rPr>
+            </w:pPr>
+            <w:r>
+              <w:rPr>
+                <w:rFonts w:ascii="Arial" w:hAnsi="Arial" w:cs="Arial"/>
+              </w:rPr>
+              <w:t>1280 x 800 scherm resolutie</w:t>
+            </w:r>
+          </w:p>
+        </w:tc>
+        <w:tc>
+          <w:tcPr>
+            <w:tcW w:w="2235" w:type="dxa"/>
+          </w:tcPr>
+          <w:p>
+            <w:pPr>
+              <w:rPr>
+                <w:rFonts w:ascii="Arial" w:hAnsi="Arial" w:cs="Arial"/>
+              </w:rPr>
+            </w:pPr>
+            <w:r>
+              <w:rPr>
+                <w:rFonts w:ascii="Arial" w:hAnsi="Arial" w:cs="Arial"/>
+              </w:rPr>
+              <w:t>1280 x 800 scherm resolutie</w:t>
+            </w:r>
+          </w:p>
+        </w:tc>
+        <w:tc>
+          <w:tcPr>
+            <w:tcW w:w="2235" w:type="dxa"/>
+          </w:tcPr>
+          <w:p>
+            <w:pPr>
+              <w:rPr>
+                <w:rFonts w:ascii="Arial" w:hAnsi="Arial" w:cs="Arial"/>
+              </w:rPr>
+            </w:pPr>
+            <w:r>
+              <w:rPr>
+                <w:rFonts w:ascii="Arial" w:hAnsi="Arial" w:cs="Arial"/>
+              </w:rPr>
+              <w:t>1280 x 800 scherm resolutie</w:t>
+            </w:r>
+          </w:p>
+        </w:tc>
+      </w:tr>
+      <w:tr>
+        <w:trPr>
+          <w:trHeight w:val="554"/>
+        </w:trPr>
+        <w:tc>
+          <w:tcPr>
+            <w:tcW w:w="2235" w:type="dxa"/>
+          </w:tcPr>
+          <w:p>
+            <w:pPr>
+              <w:rPr>
+                <w:rFonts w:ascii="Arial" w:hAnsi="Arial" w:cs="Arial"/>
+              </w:rPr>
+            </w:pPr>
+            <w:r>
+              <w:rPr>
+                <w:rFonts w:ascii="Arial" w:hAnsi="Arial" w:cs="Arial"/>
+              </w:rPr>
+              <w:t>Intel i5 of hoger (U series of hoger)</w:t>
+            </w:r>
+          </w:p>
+        </w:tc>
+        <w:tc>
+          <w:tcPr>
+            <w:tcW w:w="2235" w:type="dxa"/>
+          </w:tcPr>
+          <w:p>
+            <w:pPr>
+              <w:rPr>
+                <w:rFonts w:ascii="Arial" w:hAnsi="Arial" w:cs="Arial"/>
+                <w:lang w:val="en-GB"/>
+              </w:rPr>
+            </w:pPr>
+            <w:r>
+              <w:rPr>
+                <w:rFonts w:ascii="Arial" w:hAnsi="Arial" w:cs="Arial"/>
+                <w:lang w:val="en-GB"/>
+              </w:rPr>
+              <w:t>2,3</w:t>
+            </w:r>
+            <w:r>
+              <w:rPr>
+                <w:rFonts w:ascii="Cambria Math" w:hAnsi="Cambria Math" w:cs="Cambria Math"/>
+                <w:lang w:val="en-GB"/>
+              </w:rPr>
+              <w:t>‑</w:t>
+            </w:r>
+            <w:r>
+              <w:rPr>
+                <w:rFonts w:ascii="Arial" w:hAnsi="Arial" w:cs="Arial"/>
+                <w:lang w:val="en-GB"/>
+              </w:rPr>
+              <w:t>GHz dual</w:t>
+            </w:r>
+            <w:r>
+              <w:rPr>
+                <w:rFonts w:ascii="Cambria Math" w:hAnsi="Cambria Math" w:cs="Cambria Math"/>
+                <w:lang w:val="en-GB"/>
+              </w:rPr>
+              <w:t>‑</w:t>
+            </w:r>
+            <w:r>
+              <w:rPr>
+                <w:rFonts w:ascii="Arial" w:hAnsi="Arial" w:cs="Arial"/>
+                <w:lang w:val="en-GB"/>
+              </w:rPr>
+              <w:t>core Intel Core i5, Turbo Boost tot 3,6 GHz, met 64 MB eDRAM</w:t>
+            </w:r>
+          </w:p>
+        </w:tc>
+        <w:tc>
+          <w:tcPr>
+            <w:tcW w:w="2235" w:type="dxa"/>
+          </w:tcPr>
+          <w:p>
+            <w:pPr>
+              <w:rPr>
+                <w:rFonts w:ascii="Arial" w:hAnsi="Arial" w:cs="Arial"/>
+                <w:lang w:val="en-GB"/>
+              </w:rPr>
+            </w:pPr>
+            <w:r>
+              <w:rPr>
+                <w:rFonts w:ascii="Arial" w:hAnsi="Arial" w:cs="Arial"/>
+              </w:rPr>
+              <w:t>Intel i5 of hoger (U series of hoger)</w:t>
+            </w:r>
+          </w:p>
+        </w:tc>
+        <w:tc>
+          <w:tcPr>
+            <w:tcW w:w="2235" w:type="dxa"/>
+          </w:tcPr>
+          <w:p>
+            <w:pPr>
+              <w:rPr>
+                <w:rFonts w:ascii="Arial" w:hAnsi="Arial" w:cs="Arial"/>
+                <w:lang w:val="en-GB"/>
+              </w:rPr>
+            </w:pPr>
+            <w:r>
+              <w:rPr>
+                <w:rFonts w:ascii="Arial" w:hAnsi="Arial" w:cs="Arial"/>
+              </w:rPr>
+              <w:t>Intel i5 of hoger (U series of hoger)</w:t>
+            </w:r>
+          </w:p>
+        </w:tc>
+      </w:tr>
+      <w:tr>
+        <w:trPr>
+          <w:trHeight w:val="554"/>
+        </w:trPr>
+        <w:tc>
+          <w:tcPr>
+            <w:tcW w:w="2235" w:type="dxa"/>
+          </w:tcPr>
+          <w:p>
+            <w:pPr>
+              <w:rPr>
+                <w:rFonts w:ascii="Arial" w:hAnsi="Arial" w:cs="Arial"/>
+              </w:rPr>
+            </w:pPr>
+            <w:r>
+              <w:rPr>
+                <w:rFonts w:ascii="Arial" w:hAnsi="Arial" w:cs="Arial"/>
+              </w:rPr>
+              <w:t>GPU geïntegreerd met 1GB VRAM of hoger</w:t>
+            </w:r>
+          </w:p>
+        </w:tc>
+        <w:tc>
+          <w:tcPr>
+            <w:tcW w:w="2235" w:type="dxa"/>
+          </w:tcPr>
+          <w:p>
+            <w:pPr>
+              <w:rPr>
+                <w:rFonts w:ascii="Arial" w:hAnsi="Arial" w:cs="Arial"/>
+              </w:rPr>
+            </w:pPr>
+            <w:r>
+              <w:rPr>
+                <w:rFonts w:ascii="Arial" w:hAnsi="Arial" w:cs="Arial"/>
+              </w:rPr>
+              <w:t>Ingebouwde GPU met opzij minst 1GB VRAM of hoger</w:t>
+            </w:r>
+          </w:p>
+        </w:tc>
+        <w:tc>
+          <w:tcPr>
+            <w:tcW w:w="2235" w:type="dxa"/>
+          </w:tcPr>
+          <w:p>
+            <w:pPr>
+              <w:rPr>
+                <w:rFonts w:ascii="Arial" w:hAnsi="Arial" w:cs="Arial"/>
+              </w:rPr>
+            </w:pPr>
+            <w:r>
+              <w:rPr>
+                <w:rFonts w:ascii="Arial" w:hAnsi="Arial" w:cs="Arial"/>
+              </w:rPr>
+              <w:t>GPU geïntegreerd met 1GB VRAM of hoger</w:t>
+            </w:r>
+          </w:p>
+        </w:tc>
+        <w:tc>
+          <w:tcPr>
+            <w:tcW w:w="2235" w:type="dxa"/>
+          </w:tcPr>
+          <w:p>
+            <w:pPr>
+              <w:rPr>
+                <w:rFonts w:ascii="Arial" w:hAnsi="Arial" w:cs="Arial"/>
+              </w:rPr>
+            </w:pPr>
+            <w:r>
+              <w:rPr>
+                <w:rFonts w:ascii="Arial" w:hAnsi="Arial" w:cs="Arial"/>
+              </w:rPr>
+              <w:t>GPU geïntegreerd met 1GB VRAM of hoger</w:t>
+            </w:r>
+          </w:p>
+        </w:tc>
+      </w:tr>
+    </w:tbl>
+    <w:p>
+      <w:pPr>
+        <w:rPr>
+          <w:rFonts w:ascii="Arial" w:hAnsi="Arial" w:cs="Arial"/>
+          <w:sz w:val="22"/>
+          <w:szCs w:val="22"/>
+        </w:rPr>
+      </w:pPr>
+    </w:p>
+    <w:p>
+      <w:pPr>
+        <w:rPr>
+          <w:rFonts w:ascii="Arial" w:hAnsi="Arial" w:cs="Arial"/>
+          <w:sz w:val="22"/>
+          <w:szCs w:val="22"/>
+        </w:rPr>
+      </w:pPr>
+    </w:p>
+    <w:p>
+      <w:pPr>
+        <w:rPr>
+          <w:rFonts w:ascii="Arial" w:hAnsi="Arial" w:cs="Arial"/>
+          <w:sz w:val="22"/>
+          <w:szCs w:val="22"/>
+        </w:rPr>
+      </w:pPr>
+      <w:r>
+        <w:rPr>
+          <w:rFonts w:ascii="Arial" w:hAnsi="Arial" w:cs="Arial"/>
+          <w:sz w:val="22"/>
+          <w:szCs w:val="22"/>
+        </w:rPr>
+        <w:t>Standaard hardware:</w:t>
+      </w:r>
+    </w:p>
+    <w:p>
+      <w:pPr>
+        <w:pStyle w:val="ListParagraph"/>
+        <w:numPr>
+          <w:ilvl w:val="0"/>
+          <w:numId w:val="11"/>
+        </w:numPr>
+        <w:rPr>
+          <w:rFonts w:ascii="Arial" w:hAnsi="Arial" w:cs="Arial"/>
+          <w:sz w:val="22"/>
+          <w:szCs w:val="22"/>
+        </w:rPr>
+      </w:pPr>
+      <w:r>
+        <w:rPr>
+          <w:rFonts w:ascii="Arial" w:hAnsi="Arial" w:cs="Arial"/>
+          <w:sz w:val="22"/>
+          <w:szCs w:val="22"/>
+        </w:rPr>
+        <w:t>Muis</w:t>
+      </w:r>
+    </w:p>
+    <w:p>
+      <w:pPr>
+        <w:pStyle w:val="ListParagraph"/>
+        <w:numPr>
+          <w:ilvl w:val="0"/>
+          <w:numId w:val="11"/>
+        </w:numPr>
+        <w:rPr>
+          <w:rFonts w:ascii="Arial" w:hAnsi="Arial" w:cs="Arial"/>
+          <w:sz w:val="22"/>
+          <w:szCs w:val="22"/>
+        </w:rPr>
+      </w:pPr>
+      <w:r>
+        <w:rPr>
+          <w:rFonts w:ascii="Arial" w:hAnsi="Arial" w:cs="Arial"/>
+          <w:sz w:val="22"/>
+          <w:szCs w:val="22"/>
+        </w:rPr>
+        <w:t>Toetsenbord</w:t>
+      </w:r>
+    </w:p>
+    <w:p>
+      <w:pPr>
+        <w:pStyle w:val="ListParagraph"/>
+        <w:numPr>
+          <w:ilvl w:val="0"/>
+          <w:numId w:val="11"/>
+        </w:numPr>
+        <w:rPr>
+          <w:rFonts w:ascii="Arial" w:hAnsi="Arial" w:cs="Arial"/>
+          <w:sz w:val="20"/>
+          <w:szCs w:val="20"/>
+        </w:rPr>
+      </w:pPr>
+      <w:r>
+        <w:rPr>
+          <w:rFonts w:ascii="Arial" w:hAnsi="Arial" w:cs="Arial"/>
+          <w:sz w:val="20"/>
+          <w:szCs w:val="20"/>
+        </w:rPr>
+        <w:br w:type="page"/>
+      </w:r>
+    </w:p>
+    <w:p>
+      <w:pPr>
+        <w:rPr>
+          <w:rFonts w:ascii="Arial" w:eastAsiaTheme="minorEastAsia" w:hAnsi="Arial" w:cs="Arial"/>
+          <w:b/>
+          <w:bCs/>
+          <w:lang w:eastAsia="nl-NL"/>
+        </w:rPr>
+      </w:pPr>
+      <w:r>
+        <w:rPr>
+          <w:rFonts w:ascii="Arial" w:eastAsiaTheme="minorEastAsia" w:hAnsi="Arial" w:cs="Arial"/>
+          <w:b/>
+          <w:bCs/>
+          <w:lang w:eastAsia="nl-NL"/>
+        </w:rPr>
+        <w:lastRenderedPageBreak/>
+        <w:t xml:space="preserve">Artikel </w:t>
+      </w:r>
+      <w:r>
+        <w:rPr>
+          <w:rFonts w:ascii="Arial" w:eastAsiaTheme="minorEastAsia" w:hAnsi="Arial" w:cs="Arial"/>
+          <w:b/>
+          <w:bCs/>
+          <w:lang w:eastAsia="nl-NL"/>
+        </w:rPr>
+        <w:t>2</w:t>
+      </w:r>
+      <w:r>
+        <w:rPr>
+          <w:rFonts w:ascii="Arial" w:eastAsiaTheme="minorEastAsia" w:hAnsi="Arial" w:cs="Arial"/>
+          <w:b/>
+          <w:bCs/>
+          <w:lang w:eastAsia="nl-NL"/>
+        </w:rPr>
+        <w:t xml:space="preserve"> Benodigde </w:t>
+      </w:r>
+      <w:r>
+        <w:rPr>
+          <w:rFonts w:ascii="Arial" w:eastAsiaTheme="minorEastAsia" w:hAnsi="Arial" w:cs="Arial"/>
+          <w:b/>
+          <w:bCs/>
+          <w:lang w:eastAsia="nl-NL"/>
+        </w:rPr>
+        <w:t>software</w:t>
+      </w:r>
+    </w:p>
+    <w:p>
+      <w:pPr>
+        <w:rPr>
+          <w:rFonts w:ascii="Arial" w:eastAsiaTheme="minorEastAsia" w:hAnsi="Arial" w:cs="Arial"/>
+          <w:b/>
+          <w:bCs/>
+          <w:lang w:eastAsia="nl-NL"/>
+        </w:rPr>
+      </w:pPr>
+    </w:p>
+    <w:p>
+      <w:pPr>
+        <w:rPr>
+          <w:rFonts w:ascii="Arial" w:hAnsi="Arial" w:cs="Arial"/>
+          <w:sz w:val="22"/>
+          <w:szCs w:val="22"/>
+        </w:rPr>
+      </w:pPr>
+      <w:r>
+        <w:rPr>
+          <w:rFonts w:ascii="Arial" w:hAnsi="Arial" w:cs="Arial"/>
+          <w:sz w:val="22"/>
+          <w:szCs w:val="22"/>
+        </w:rPr>
+        <w:t xml:space="preserve">Hieronder kunt u de </w:t>
+      </w:r>
+      <w:r>
+        <w:rPr>
+          <w:rFonts w:ascii="Arial" w:hAnsi="Arial" w:cs="Arial"/>
+          <w:sz w:val="22"/>
+          <w:szCs w:val="22"/>
+        </w:rPr>
+        <w:t>b</w:t>
+      </w:r>
+      <w:r>
+        <w:rPr>
+          <w:rFonts w:ascii="Arial" w:hAnsi="Arial" w:cs="Arial"/>
+          <w:sz w:val="22"/>
+          <w:szCs w:val="22"/>
+        </w:rPr>
+        <w:t xml:space="preserve">enodigde </w:t>
+      </w:r>
+      <w:r>
+        <w:rPr>
+          <w:rFonts w:ascii="Arial" w:hAnsi="Arial" w:cs="Arial"/>
+          <w:sz w:val="22"/>
+          <w:szCs w:val="22"/>
+        </w:rPr>
+        <w:t>software</w:t>
+      </w:r>
+      <w:r>
+        <w:rPr>
+          <w:rFonts w:ascii="Arial" w:hAnsi="Arial" w:cs="Arial"/>
+          <w:sz w:val="22"/>
+          <w:szCs w:val="22"/>
+        </w:rPr>
+        <w:t xml:space="preserve"> vinden voor het ontwikkelen van de applicatie</w:t>
+      </w:r>
+      <w:r>
+        <w:rPr>
+          <w:rFonts w:ascii="Arial" w:hAnsi="Arial" w:cs="Arial"/>
+          <w:sz w:val="22"/>
+          <w:szCs w:val="22"/>
+        </w:rPr>
+        <w:t>:</w:t>
+      </w:r>
+    </w:p>
+    <w:p>
+      <w:pPr>
+        <w:rPr>
+          <w:rFonts w:ascii="Arial" w:hAnsi="Arial" w:cs="Arial"/>
+          <w:sz w:val="22"/>
+          <w:szCs w:val="22"/>
+        </w:rPr>
+      </w:pPr>
+    </w:p>
+    <w:p>
+      <w:pPr>
+        <w:pStyle w:val="ListParagraph"/>
+        <w:numPr>
+          <w:ilvl w:val="0"/>
+          <w:numId w:val="3"/>
+        </w:numPr>
+        <w:rPr>
+          <w:rFonts w:ascii="Arial" w:hAnsi="Arial" w:cs="Arial"/>
+          <w:sz w:val="22"/>
+          <w:szCs w:val="22"/>
+        </w:rPr>
+      </w:pPr>
+      <w:r>
+        <w:rPr>
+          <w:rFonts w:ascii="Arial" w:hAnsi="Arial" w:cs="Arial"/>
+          <w:sz w:val="22"/>
+          <w:szCs w:val="22"/>
+        </w:rPr>
+        <w:t>B</w:t>
+      </w:r>
+      <w:r>
+        <w:rPr>
+          <w:rFonts w:ascii="Arial" w:hAnsi="Arial" w:cs="Arial"/>
+          <w:sz w:val="22"/>
+          <w:szCs w:val="22"/>
+        </w:rPr>
+        <w:t>esturingssyste</w:t>
+      </w:r>
+      <w:r>
+        <w:rPr>
+          <w:rFonts w:ascii="Arial" w:hAnsi="Arial" w:cs="Arial"/>
+          <w:sz w:val="22"/>
+          <w:szCs w:val="22"/>
+        </w:rPr>
+        <w:t xml:space="preserve">em </w:t>
+      </w:r>
+    </w:p>
+    <w:p>
+      <w:pPr>
+        <w:pStyle w:val="ListParagraph"/>
+        <w:numPr>
+          <w:ilvl w:val="0"/>
+          <w:numId w:val="4"/>
+        </w:numPr>
+        <w:rPr>
+          <w:rFonts w:ascii="Arial" w:hAnsi="Arial" w:cs="Arial"/>
+          <w:sz w:val="22"/>
+          <w:szCs w:val="22"/>
+        </w:rPr>
+      </w:pPr>
+      <w:r>
+        <w:rPr>
+          <w:rFonts w:ascii="Arial" w:hAnsi="Arial" w:cs="Arial"/>
+          <w:sz w:val="22"/>
+          <w:szCs w:val="22"/>
+        </w:rPr>
+        <w:t xml:space="preserve">(Windows </w:t>
+      </w:r>
+      <w:r>
+        <w:rPr>
+          <w:rFonts w:ascii="Arial" w:hAnsi="Arial" w:cs="Arial"/>
+          <w:sz w:val="22"/>
+          <w:szCs w:val="22"/>
+        </w:rPr>
+        <w:t>7/8/10 (64-bit)</w:t>
+      </w:r>
+      <w:r>
+        <w:rPr>
+          <w:rFonts w:ascii="Arial" w:hAnsi="Arial" w:cs="Arial"/>
+          <w:sz w:val="22"/>
+          <w:szCs w:val="22"/>
+        </w:rPr>
+        <w:t>;</w:t>
+      </w:r>
+    </w:p>
+    <w:p>
+      <w:pPr>
+        <w:pStyle w:val="ListParagraph"/>
+        <w:numPr>
+          <w:ilvl w:val="0"/>
+          <w:numId w:val="4"/>
+        </w:numPr>
+        <w:rPr>
+          <w:rFonts w:ascii="Arial" w:hAnsi="Arial" w:cs="Arial"/>
+          <w:sz w:val="22"/>
+          <w:szCs w:val="22"/>
+        </w:rPr>
+      </w:pPr>
+      <w:r>
+        <w:rPr>
+          <w:rFonts w:ascii="Arial" w:hAnsi="Arial" w:cs="Arial"/>
+          <w:sz w:val="22"/>
+          <w:szCs w:val="22"/>
+        </w:rPr>
+        <w:t xml:space="preserve">Mac Os X </w:t>
+      </w:r>
+      <w:r>
+        <w:rPr>
+          <w:rFonts w:ascii="Arial" w:hAnsi="Arial" w:cs="Arial"/>
+          <w:sz w:val="22"/>
+          <w:szCs w:val="22"/>
+        </w:rPr>
+        <w:t>10.10 (Yosemite) o</w:t>
+      </w:r>
+      <w:r>
+        <w:rPr>
+          <w:rFonts w:ascii="Arial" w:hAnsi="Arial" w:cs="Arial"/>
+          <w:sz w:val="22"/>
+          <w:szCs w:val="22"/>
+        </w:rPr>
+        <w:t>f</w:t>
+      </w:r>
+      <w:r>
+        <w:rPr>
+          <w:rFonts w:ascii="Arial" w:hAnsi="Arial" w:cs="Arial"/>
+          <w:sz w:val="22"/>
+          <w:szCs w:val="22"/>
+        </w:rPr>
+        <w:t xml:space="preserve"> </w:t>
+      </w:r>
+      <w:r>
+        <w:rPr>
+          <w:rFonts w:ascii="Arial" w:hAnsi="Arial" w:cs="Arial"/>
+          <w:sz w:val="22"/>
+          <w:szCs w:val="22"/>
+        </w:rPr>
+        <w:t>hoger;</w:t>
+      </w:r>
+    </w:p>
+    <w:p>
+      <w:pPr>
+        <w:pStyle w:val="ListParagraph"/>
+        <w:numPr>
+          <w:ilvl w:val="0"/>
+          <w:numId w:val="4"/>
+        </w:numPr>
+        <w:rPr>
+          <w:rFonts w:ascii="Arial" w:hAnsi="Arial" w:cs="Arial"/>
+          <w:sz w:val="22"/>
+          <w:szCs w:val="22"/>
+        </w:rPr>
+      </w:pPr>
+      <w:r>
+        <w:rPr>
+          <w:rFonts w:ascii="Arial" w:hAnsi="Arial" w:cs="Arial"/>
+          <w:sz w:val="22"/>
+          <w:szCs w:val="22"/>
+        </w:rPr>
+        <w:t>Linux (GNOME of KDE);</w:t>
+      </w:r>
+    </w:p>
+    <w:p>
+      <w:pPr>
+        <w:pStyle w:val="ListParagraph"/>
+        <w:numPr>
+          <w:ilvl w:val="0"/>
+          <w:numId w:val="4"/>
+        </w:numPr>
+        <w:rPr>
+          <w:rFonts w:ascii="Arial" w:hAnsi="Arial" w:cs="Arial"/>
+          <w:sz w:val="22"/>
+          <w:szCs w:val="22"/>
+        </w:rPr>
+      </w:pPr>
+      <w:r>
+        <w:rPr>
+          <w:rFonts w:ascii="Arial" w:hAnsi="Arial" w:cs="Arial"/>
+          <w:sz w:val="22"/>
+          <w:szCs w:val="22"/>
+        </w:rPr>
+        <w:t>ChromeOS.</w:t>
+      </w:r>
+    </w:p>
+    <w:p>
+      <w:pPr>
+        <w:pStyle w:val="ListParagraph"/>
+        <w:numPr>
+          <w:ilvl w:val="0"/>
+          <w:numId w:val="3"/>
+        </w:numPr>
+        <w:rPr>
+          <w:rFonts w:ascii="Arial" w:hAnsi="Arial" w:cs="Arial"/>
+          <w:sz w:val="22"/>
+          <w:szCs w:val="22"/>
+        </w:rPr>
+      </w:pPr>
+      <w:r>
+        <w:rPr>
+          <w:rFonts w:ascii="Arial" w:hAnsi="Arial" w:cs="Arial"/>
+          <w:sz w:val="22"/>
+          <w:szCs w:val="22"/>
+        </w:rPr>
+        <w:t>Android Studio</w:t>
+      </w:r>
+      <w:r>
+        <w:rPr>
+          <w:rFonts w:ascii="Arial" w:hAnsi="Arial" w:cs="Arial"/>
+          <w:sz w:val="22"/>
+          <w:szCs w:val="22"/>
+        </w:rPr>
+        <w:t xml:space="preserve"> (Zie uitleg installatie hieronder)</w:t>
+      </w:r>
+    </w:p>
+    <w:p>
+      <w:pPr>
+        <w:pStyle w:val="ListParagraph"/>
+        <w:numPr>
+          <w:ilvl w:val="0"/>
+          <w:numId w:val="3"/>
+        </w:numPr>
+        <w:rPr>
+          <w:rFonts w:ascii="Arial" w:hAnsi="Arial" w:cs="Arial"/>
+          <w:sz w:val="22"/>
+          <w:szCs w:val="22"/>
+        </w:rPr>
+      </w:pPr>
+      <w:r>
+        <w:rPr>
+          <w:rFonts w:ascii="Arial" w:hAnsi="Arial" w:cs="Arial"/>
+          <w:sz w:val="22"/>
+          <w:szCs w:val="22"/>
+        </w:rPr>
+        <w:t>Webbrowser naar keuze</w:t>
+      </w:r>
+    </w:p>
+    <w:p>
+      <w:pPr>
+        <w:pStyle w:val="ListParagraph"/>
+        <w:numPr>
+          <w:ilvl w:val="0"/>
+          <w:numId w:val="3"/>
+        </w:numPr>
+        <w:rPr>
+          <w:rFonts w:ascii="Arial" w:hAnsi="Arial" w:cs="Arial"/>
+          <w:sz w:val="22"/>
+          <w:szCs w:val="22"/>
+        </w:rPr>
+      </w:pPr>
+      <w:r>
+        <w:rPr>
+          <w:rFonts w:ascii="Arial" w:hAnsi="Arial" w:cs="Arial"/>
+          <w:sz w:val="22"/>
+          <w:szCs w:val="22"/>
+        </w:rPr>
+        <w:t>Microsoft teams (voor communicatie)</w:t>
+      </w:r>
+    </w:p>
+    <w:p>
+      <w:pPr>
+        <w:pStyle w:val="ListParagraph"/>
+        <w:numPr>
+          <w:ilvl w:val="0"/>
+          <w:numId w:val="3"/>
+        </w:numPr>
+        <w:rPr>
+          <w:rFonts w:ascii="Arial" w:hAnsi="Arial" w:cs="Arial"/>
+          <w:sz w:val="22"/>
+          <w:szCs w:val="22"/>
+        </w:rPr>
+      </w:pPr>
+      <w:r>
+        <w:rPr>
+          <w:rFonts w:ascii="Arial" w:hAnsi="Arial" w:cs="Arial"/>
+          <w:sz w:val="22"/>
+          <w:szCs w:val="22"/>
+        </w:rPr>
+        <w:t>JDK</w:t>
+      </w:r>
+      <w:r>
+        <w:rPr>
+          <w:rFonts w:ascii="Arial" w:hAnsi="Arial" w:cs="Arial"/>
+          <w:sz w:val="22"/>
+          <w:szCs w:val="22"/>
+        </w:rPr>
+        <w:t xml:space="preserve"> (Nieuwste stabiele build)</w:t>
+      </w:r>
+    </w:p>
+    <w:p>
+      <w:pPr>
+        <w:rPr>
+          <w:rFonts w:ascii="Arial" w:hAnsi="Arial" w:cs="Arial"/>
+          <w:sz w:val="22"/>
+          <w:szCs w:val="22"/>
+        </w:rPr>
+      </w:pPr>
+    </w:p>
+    <w:p>
+      <w:pPr>
+        <w:rPr>
+          <w:rFonts w:ascii="Arial" w:hAnsi="Arial" w:cs="Arial"/>
+          <w:sz w:val="22"/>
+          <w:szCs w:val="22"/>
+        </w:rPr>
+      </w:pPr>
+    </w:p>
+    <w:p>
+      <w:pPr>
+        <w:rPr>
+          <w:rFonts w:ascii="Arial" w:hAnsi="Arial" w:cs="Arial"/>
+          <w:b/>
+          <w:bCs/>
+          <w:sz w:val="22"/>
+          <w:szCs w:val="22"/>
+        </w:rPr>
+      </w:pPr>
+      <w:r>
+        <w:rPr>
+          <w:rFonts w:ascii="Arial" w:hAnsi="Arial" w:cs="Arial"/>
+          <w:b/>
+          <w:bCs/>
+          <w:sz w:val="22"/>
+          <w:szCs w:val="22"/>
+        </w:rPr>
+        <w:t>Installatie Android studio</w:t>
+      </w:r>
+      <w:r>
+        <w:rPr>
+          <w:rFonts w:ascii="Arial" w:hAnsi="Arial" w:cs="Arial"/>
+          <w:b/>
+          <w:bCs/>
+          <w:sz w:val="22"/>
+          <w:szCs w:val="22"/>
+        </w:rPr>
+        <w:t>:</w:t>
+      </w:r>
+    </w:p>
+    <w:p>
+      <w:pPr>
+        <w:rPr>
+          <w:rFonts w:ascii="Arial" w:hAnsi="Arial" w:cs="Arial"/>
+          <w:b/>
+          <w:bCs/>
+          <w:sz w:val="22"/>
+          <w:szCs w:val="22"/>
+        </w:rPr>
+      </w:pPr>
+    </w:p>
+    <w:p>
+      <w:pPr>
+        <w:rPr>
+          <w:rFonts w:ascii="Arial" w:hAnsi="Arial" w:cs="Arial"/>
+          <w:sz w:val="22"/>
+          <w:szCs w:val="22"/>
+        </w:rPr>
+      </w:pPr>
+      <w:r>
+        <w:rPr>
+          <w:rFonts w:ascii="Arial" w:hAnsi="Arial" w:cs="Arial"/>
+          <w:sz w:val="22"/>
+          <w:szCs w:val="22"/>
+        </w:rPr>
+        <w:t xml:space="preserve">Voor </w:t>
+      </w:r>
+      <w:r>
+        <w:rPr>
+          <w:rFonts w:ascii="Arial" w:hAnsi="Arial" w:cs="Arial"/>
+          <w:i/>
+          <w:iCs/>
+          <w:sz w:val="22"/>
+          <w:szCs w:val="22"/>
+          <w:u w:val="single"/>
+        </w:rPr>
+        <w:t>Windows</w:t>
+      </w:r>
+      <w:r>
+        <w:rPr>
+          <w:rFonts w:ascii="Arial" w:hAnsi="Arial" w:cs="Arial"/>
+          <w:sz w:val="22"/>
+          <w:szCs w:val="22"/>
+        </w:rPr>
+        <w:t xml:space="preserve"> en </w:t>
+      </w:r>
+      <w:r>
+        <w:rPr>
+          <w:rFonts w:ascii="Arial" w:hAnsi="Arial" w:cs="Arial"/>
+          <w:i/>
+          <w:iCs/>
+          <w:sz w:val="22"/>
+          <w:szCs w:val="22"/>
+          <w:u w:val="single"/>
+        </w:rPr>
+        <w:t>Mac Os X</w:t>
+      </w:r>
+      <w:r>
+        <w:rPr>
+          <w:rFonts w:ascii="Arial" w:hAnsi="Arial" w:cs="Arial"/>
+          <w:sz w:val="22"/>
+          <w:szCs w:val="22"/>
+        </w:rPr>
+        <w:t xml:space="preserve"> is dit heel simpel U download het aanbevolen bestand op de website en U voert dit </w:t>
+      </w:r>
+      <w:r>
+        <w:rPr>
+          <w:rFonts w:ascii="Arial" w:hAnsi="Arial" w:cs="Arial"/>
+          <w:color w:val="37474F"/>
+          <w:sz w:val="22"/>
+          <w:szCs w:val="22"/>
+          <w:shd w:val="clear" w:color="auto" w:fill="F1F3F4"/>
+        </w:rPr>
+        <w:t>.exe</w:t>
+      </w:r>
+      <w:r>
+        <w:rPr>
+          <w:rFonts w:ascii="Arial" w:hAnsi="Arial" w:cs="Arial"/>
+          <w:sz w:val="22"/>
+          <w:szCs w:val="22"/>
+        </w:rPr>
+        <w:t xml:space="preserve"> bestand simpelweg uit (voor Mac Os X is dit het </w:t>
+      </w:r>
+      <w:r>
+        <w:rPr>
+          <w:rFonts w:ascii="Arial" w:hAnsi="Arial" w:cs="Arial"/>
+          <w:sz w:val="22"/>
+          <w:szCs w:val="22"/>
+        </w:rPr>
+        <w:t>DMG-bestand</w:t>
+      </w:r>
+      <w:r>
+        <w:rPr>
+          <w:rFonts w:ascii="Arial" w:hAnsi="Arial" w:cs="Arial"/>
+          <w:sz w:val="22"/>
+          <w:szCs w:val="22"/>
+        </w:rPr>
+        <w:t>)</w:t>
+      </w:r>
+      <w:r>
+        <w:rPr>
+          <w:rFonts w:ascii="Arial" w:hAnsi="Arial" w:cs="Arial"/>
+          <w:sz w:val="22"/>
+          <w:szCs w:val="22"/>
+        </w:rPr>
+        <w:t>.</w:t>
+      </w:r>
+    </w:p>
+    <w:p>
+      <w:pPr>
+        <w:rPr>
+          <w:rFonts w:ascii="Arial" w:hAnsi="Arial" w:cs="Arial"/>
+          <w:sz w:val="22"/>
+          <w:szCs w:val="22"/>
+        </w:rPr>
+      </w:pPr>
+    </w:p>
+    <w:p>
+      <w:pPr>
+        <w:rPr>
+          <w:rFonts w:ascii="Arial" w:hAnsi="Arial" w:cs="Arial"/>
+          <w:sz w:val="22"/>
+          <w:szCs w:val="22"/>
+        </w:rPr>
+      </w:pPr>
+    </w:p>
+    <w:p>
+      <w:pPr>
+        <w:rPr>
+          <w:rFonts w:ascii="Arial" w:hAnsi="Arial" w:cs="Arial"/>
+          <w:sz w:val="22"/>
+          <w:szCs w:val="22"/>
+        </w:rPr>
+      </w:pPr>
+      <w:r>
+        <w:rPr>
+          <w:rFonts w:ascii="Arial" w:hAnsi="Arial" w:cs="Arial"/>
+          <w:sz w:val="22"/>
+          <w:szCs w:val="22"/>
+        </w:rPr>
+        <w:t xml:space="preserve">Voor </w:t>
+      </w:r>
+      <w:r>
+        <w:rPr>
+          <w:rFonts w:ascii="Arial" w:hAnsi="Arial" w:cs="Arial"/>
+          <w:i/>
+          <w:iCs/>
+          <w:sz w:val="22"/>
+          <w:szCs w:val="22"/>
+          <w:u w:val="single"/>
+        </w:rPr>
+        <w:t>Linux</w:t>
+      </w:r>
+      <w:r>
+        <w:rPr>
+          <w:rFonts w:ascii="Arial" w:hAnsi="Arial" w:cs="Arial"/>
+          <w:sz w:val="22"/>
+          <w:szCs w:val="22"/>
+        </w:rPr>
+        <w:t xml:space="preserve"> is het vereist om software te hebben voor het runnen van </w:t>
+      </w:r>
+      <w:r>
+        <w:rPr>
+          <w:rFonts w:ascii="Arial" w:hAnsi="Arial" w:cs="Arial"/>
+          <w:sz w:val="22"/>
+          <w:szCs w:val="22"/>
+        </w:rPr>
+        <w:t xml:space="preserve">64-bits distributie </w:t>
+      </w:r>
+      <w:r>
+        <w:rPr>
+          <w:rFonts w:ascii="Arial" w:hAnsi="Arial" w:cs="Arial"/>
+          <w:sz w:val="22"/>
+          <w:szCs w:val="22"/>
+        </w:rPr>
+        <w:t xml:space="preserve">dat </w:t>
+      </w:r>
+      <w:r>
+        <w:rPr>
+          <w:rFonts w:ascii="Arial" w:hAnsi="Arial" w:cs="Arial"/>
+          <w:sz w:val="22"/>
+          <w:szCs w:val="22"/>
+        </w:rPr>
+        <w:t>geschikt</w:t>
+      </w:r>
+      <w:r>
+        <w:rPr>
+          <w:rFonts w:ascii="Arial" w:hAnsi="Arial" w:cs="Arial"/>
+          <w:sz w:val="22"/>
+          <w:szCs w:val="22"/>
+        </w:rPr>
+        <w:t xml:space="preserve"> is</w:t>
+      </w:r>
+      <w:r>
+        <w:rPr>
+          <w:rFonts w:ascii="Arial" w:hAnsi="Arial" w:cs="Arial"/>
+          <w:sz w:val="22"/>
+          <w:szCs w:val="22"/>
+        </w:rPr>
+        <w:t xml:space="preserve"> voor het uitvoeren van 32-bits toepassingen</w:t>
+      </w:r>
+      <w:r>
+        <w:rPr>
+          <w:rFonts w:ascii="Arial" w:hAnsi="Arial" w:cs="Arial"/>
+          <w:sz w:val="22"/>
+          <w:szCs w:val="22"/>
+        </w:rPr>
+        <w:t>. Zie hieronder het commando om dit te installeren:</w:t>
+      </w:r>
+    </w:p>
+    <w:p>
+      <w:pPr>
+        <w:rPr>
+          <w:rFonts w:ascii="Arial" w:hAnsi="Arial" w:cs="Arial"/>
+          <w:sz w:val="22"/>
+          <w:szCs w:val="22"/>
+        </w:rPr>
+      </w:pPr>
+    </w:p>
+    <w:p>
+      <w:pPr>
+        <w:rPr>
+          <w:rFonts w:ascii="Arial" w:hAnsi="Arial" w:cs="Arial"/>
+          <w:sz w:val="22"/>
+          <w:szCs w:val="22"/>
+        </w:rPr>
+      </w:pPr>
+      <w:r>
+        <w:rPr>
+          <w:rFonts w:ascii="Arial" w:hAnsi="Arial" w:cs="Arial"/>
+          <w:sz w:val="22"/>
+          <w:szCs w:val="22"/>
+        </w:rPr>
+        <w:t xml:space="preserve">Als u een 64-bits versie van Ubuntu gebruikt, moet u enkele 32-bits bibliotheken installeren met </w:t>
+      </w:r>
+      <w:r>
+        <w:rPr>
+          <w:rFonts w:ascii="Arial" w:hAnsi="Arial" w:cs="Arial"/>
+          <w:sz w:val="22"/>
+          <w:szCs w:val="22"/>
+        </w:rPr>
+        <w:t>het</w:t>
+      </w:r>
+      <w:r>
+        <w:rPr>
+          <w:rFonts w:ascii="Arial" w:hAnsi="Arial" w:cs="Arial"/>
+          <w:sz w:val="22"/>
+          <w:szCs w:val="22"/>
+        </w:rPr>
+        <w:t xml:space="preserve"> volgende </w:t>
+      </w:r>
+      <w:r>
+        <w:rPr>
+          <w:rFonts w:ascii="Arial" w:hAnsi="Arial" w:cs="Arial"/>
+          <w:sz w:val="22"/>
+          <w:szCs w:val="22"/>
+        </w:rPr>
+        <w:t>commando</w:t>
+      </w:r>
+      <w:r>
+        <w:rPr>
+          <w:rFonts w:ascii="Arial" w:hAnsi="Arial" w:cs="Arial"/>
+          <w:sz w:val="22"/>
+          <w:szCs w:val="22"/>
+        </w:rPr>
+        <w:t>:</w:t>
+      </w:r>
+    </w:p>
+    <w:p>
+      <w:pPr>
+        <w:rPr>
+          <w:rFonts w:ascii="Arial" w:hAnsi="Arial" w:cs="Arial"/>
+          <w:sz w:val="22"/>
+          <w:szCs w:val="22"/>
+        </w:rPr>
+      </w:pPr>
+    </w:p>
+    <w:p>
+      <w:pPr>
+        <w:shd w:val="clear" w:color="auto" w:fill="F2F2F2" w:themeFill="background1" w:themeFillShade="F2"/>
+        <w:rPr>
+          <w:rFonts w:ascii="Arial" w:hAnsi="Arial" w:cs="Arial"/>
+          <w:color w:val="3B3838" w:themeColor="background2" w:themeShade="40"/>
+          <w:sz w:val="22"/>
+          <w:szCs w:val="22"/>
+          <w:lang w:val="en-GB"/>
+        </w:rPr>
+      </w:pPr>
+      <w:r>
+        <w:rPr>
+          <w:rFonts w:ascii="Arial" w:hAnsi="Arial" w:cs="Arial"/>
+          <w:color w:val="3B3838" w:themeColor="background2" w:themeShade="40"/>
+          <w:sz w:val="22"/>
+          <w:szCs w:val="22"/>
+          <w:lang w:val="en-GB"/>
+        </w:rPr>
+        <w:t>sudo apt-get install libc6: i386 libncurses5: i386 libstdc ++ 6: i386 lib32z1 libbz2-1.0: i386</w:t>
+      </w:r>
+    </w:p>
+    <w:p>
+      <w:pPr>
+        <w:shd w:val="clear" w:color="auto" w:fill="FFFFFF" w:themeFill="background1"/>
+        <w:rPr>
+          <w:rFonts w:ascii="Arial" w:hAnsi="Arial" w:cs="Arial"/>
+          <w:color w:val="3B3838" w:themeColor="background2" w:themeShade="40"/>
+          <w:sz w:val="22"/>
+          <w:szCs w:val="22"/>
+          <w:lang w:val="en-GB"/>
+        </w:rPr>
+      </w:pPr>
+    </w:p>
+    <w:p>
+      <w:pPr>
+        <w:shd w:val="clear" w:color="auto" w:fill="FFFFFF" w:themeFill="background1"/>
+        <w:rPr>
+          <w:rFonts w:ascii="Arial" w:hAnsi="Arial" w:cs="Arial"/>
+          <w:color w:val="3B3838" w:themeColor="background2" w:themeShade="40"/>
+          <w:sz w:val="22"/>
+          <w:szCs w:val="22"/>
+          <w:lang w:val="en-GB"/>
+        </w:rPr>
+      </w:pPr>
+    </w:p>
+    <w:p>
+      <w:pPr>
+        <w:shd w:val="clear" w:color="auto" w:fill="FFFFFF" w:themeFill="background1"/>
+        <w:rPr>
+          <w:rFonts w:ascii="Arial" w:hAnsi="Arial" w:cs="Arial"/>
+          <w:color w:val="171717" w:themeColor="background2" w:themeShade="1A"/>
+          <w:sz w:val="22"/>
+          <w:szCs w:val="22"/>
+        </w:rPr>
+      </w:pPr>
+      <w:r>
+        <w:rPr>
+          <w:rFonts w:ascii="Arial" w:hAnsi="Arial" w:cs="Arial"/>
+          <w:color w:val="171717" w:themeColor="background2" w:themeShade="1A"/>
+          <w:sz w:val="22"/>
+          <w:szCs w:val="22"/>
+        </w:rPr>
+        <w:t>Als je 64-bit Fedora draait, is het commando:</w:t>
+      </w:r>
+    </w:p>
+    <w:p>
+      <w:pPr>
+        <w:shd w:val="clear" w:color="auto" w:fill="FFFFFF" w:themeFill="background1"/>
+        <w:rPr>
+          <w:rFonts w:ascii="Arial" w:hAnsi="Arial" w:cs="Arial"/>
+          <w:color w:val="171717" w:themeColor="background2" w:themeShade="1A"/>
+          <w:sz w:val="22"/>
+          <w:szCs w:val="22"/>
+        </w:rPr>
+      </w:pPr>
+    </w:p>
+    <w:p>
+      <w:pPr>
+        <w:shd w:val="clear" w:color="auto" w:fill="F2F2F2" w:themeFill="background1" w:themeFillShade="F2"/>
+        <w:rPr>
+          <w:rFonts w:ascii="Arial" w:hAnsi="Arial" w:cs="Arial"/>
+          <w:color w:val="3B3838" w:themeColor="background2" w:themeShade="40"/>
+          <w:sz w:val="22"/>
+          <w:szCs w:val="22"/>
+        </w:rPr>
+      </w:pPr>
+      <w:r>
+        <w:rPr>
+          <w:rFonts w:ascii="Arial" w:hAnsi="Arial" w:cs="Arial"/>
+          <w:color w:val="3B3838" w:themeColor="background2" w:themeShade="40"/>
+          <w:sz w:val="22"/>
+          <w:szCs w:val="22"/>
+        </w:rPr>
+        <w:t>sudo yum installeer zlib.i686 ncurses-libs.i686 bzip2-libs.i686</w:t>
+      </w:r>
+    </w:p>
+    <w:p>
+      <w:pPr>
+        <w:shd w:val="clear" w:color="auto" w:fill="FFFFFF" w:themeFill="background1"/>
+        <w:rPr>
+          <w:rFonts w:ascii="Arial" w:hAnsi="Arial" w:cs="Arial"/>
+          <w:color w:val="3B3838" w:themeColor="background2" w:themeShade="40"/>
+          <w:sz w:val="22"/>
+          <w:szCs w:val="22"/>
+        </w:rPr>
+      </w:pPr>
+    </w:p>
+    <w:p>
+      <w:pPr>
+        <w:shd w:val="clear" w:color="auto" w:fill="FFFFFF" w:themeFill="background1"/>
+        <w:rPr>
+          <w:rFonts w:ascii="Arial" w:hAnsi="Arial" w:cs="Arial"/>
+          <w:color w:val="3B3838" w:themeColor="background2" w:themeShade="40"/>
+          <w:sz w:val="22"/>
+          <w:szCs w:val="22"/>
+        </w:rPr>
+      </w:pPr>
+    </w:p>
+    <w:p>
+      <w:pPr>
+        <w:shd w:val="clear" w:color="auto" w:fill="FFFFFF" w:themeFill="background1"/>
+        <w:rPr>
+          <w:rFonts w:ascii="Arial" w:hAnsi="Arial" w:cs="Arial"/>
+          <w:color w:val="171717" w:themeColor="background2" w:themeShade="1A"/>
+          <w:sz w:val="22"/>
+          <w:szCs w:val="22"/>
+        </w:rPr>
+      </w:pPr>
+      <w:r>
+        <w:rPr>
+          <w:rFonts w:ascii="Arial" w:hAnsi="Arial" w:cs="Arial"/>
+          <w:color w:val="171717" w:themeColor="background2" w:themeShade="1A"/>
+          <w:sz w:val="22"/>
+          <w:szCs w:val="22"/>
+        </w:rPr>
+        <w:t xml:space="preserve">Voor </w:t>
+      </w:r>
+      <w:r>
+        <w:rPr>
+          <w:rFonts w:ascii="Arial" w:hAnsi="Arial" w:cs="Arial"/>
+          <w:i/>
+          <w:iCs/>
+          <w:color w:val="171717" w:themeColor="background2" w:themeShade="1A"/>
+          <w:sz w:val="22"/>
+          <w:szCs w:val="22"/>
+          <w:u w:val="single"/>
+        </w:rPr>
+        <w:t>Chrome OS</w:t>
+      </w:r>
+      <w:r>
+        <w:rPr>
+          <w:rFonts w:ascii="Arial" w:hAnsi="Arial" w:cs="Arial"/>
+          <w:color w:val="171717" w:themeColor="background2" w:themeShade="1A"/>
+          <w:sz w:val="22"/>
+          <w:szCs w:val="22"/>
+        </w:rPr>
+        <w:t xml:space="preserve"> moet U eerst Linux installeren op uw apparaat</w:t>
+      </w:r>
+      <w:r>
+        <w:rPr>
+          <w:rFonts w:ascii="Arial" w:hAnsi="Arial" w:cs="Arial"/>
+          <w:color w:val="171717" w:themeColor="background2" w:themeShade="1A"/>
+          <w:sz w:val="22"/>
+          <w:szCs w:val="22"/>
+        </w:rPr>
+        <w:t>. Zie hieronder de link naar de officiële documentatie van Android studio voor uitleg over de installatie.</w:t>
+      </w:r>
+    </w:p>
+    <w:p>
+      <w:pPr>
+        <w:shd w:val="clear" w:color="auto" w:fill="FFFFFF" w:themeFill="background1"/>
+        <w:rPr>
+          <w:rFonts w:ascii="Arial" w:hAnsi="Arial" w:cs="Arial"/>
+          <w:color w:val="0070C0"/>
+          <w:sz w:val="22"/>
+          <w:szCs w:val="22"/>
+        </w:rPr>
+      </w:pPr>
+      <w:hyperlink r:id="rId24" w:history="1">
+        <w:r>
+          <w:rPr>
+            <w:rStyle w:val="Hyperlink"/>
+            <w:rFonts w:ascii="Arial" w:hAnsi="Arial" w:cs="Arial"/>
+            <w:color w:val="0070C0"/>
+            <w:sz w:val="22"/>
+            <w:szCs w:val="22"/>
+          </w:rPr>
+          <w:t>https://developer.android.com/studio/install#chrome-os</w:t>
+        </w:r>
+      </w:hyperlink>
     </w:p>
     <w:sectPr>
       <w:pgSz w:w="11900" w:h="16840"/>
@@ -10610,16 +12405,16 @@
 <file path=word/numbering.xml><?xml version="1.0" encoding="utf-8"?>
 <w:numbering xmlns:wpc="http://schemas.microsoft.com/office/word/2010/wordprocessingCanvas" xmlns:cx="http://schemas.microsoft.com/office/drawing/2014/chartex" xmlns:cx1="http://schemas.microsoft.com/office/drawing/2015/9/8/chartex" xmlns:cx2="http://schemas.microsoft.com/office/drawing/2015/10/21/chartex" xmlns:cx3="http://schemas.microsoft.com/office/drawing/2016/5/9/chartex" xmlns:cx4="http://schemas.microsoft.com/office/drawing/2016/5/10/chartex" xmlns:cx5="http://schemas.microsoft.com/office/drawing/2016/5/11/chartex" xmlns:cx6="http://schemas.microsoft.com/office/drawing/2016/5/12/chartex" xmlns:cx7="http://schemas.microsoft.com/office/drawing/2016/5/13/chartex" xmlns:cx8="http://schemas.microsoft.com/office/drawing/2016/5/14/chartex" xmlns:mc="http://schemas.openxmlformats.org/markup-compatibility/2006" xmlns:aink="http://schemas.microsoft.com/office/drawing/2016/ink" xmlns:am3d="http://schemas.microsoft.com/office/drawing/2017/model3d" xmlns:o="urn:schemas-microsoft-com:office:office" xmlns:r="http://schemas.openxmlformats.org/officeDocument/2006/relationships" xmlns:m="http://schemas.openxmlformats.org/officeDocument/2006/math" xmlns:v="urn:schemas-microsoft-com:vml" xmlns:wp14="http://schemas.microsoft.com/office/word/2010/wordprocessingDrawing" xmlns:wp="http://schemas.openxmlformats.org/drawingml/2006/wordprocessingDrawing" xmlns:w10="urn:schemas-microsoft-com:office:word" xmlns:w="http://schemas.openxmlformats.org/wordprocessingml/2006/main" xmlns:w14="http://schemas.microsoft.com/office/word/2010/wordml" xmlns:w15="http://schemas.microsoft.com/office/word/2012/wordml" xmlns:w16cex="http://schemas.microsoft.com/office/word/2018/wordml/cex" xmlns:w16cid="http://schemas.microsoft.com/office/word/2016/wordml/cid" xmlns:w16="http://schemas.microsoft.com/office/word/2018/wordml" xmlns:w16se="http://schemas.microsoft.com/office/word/2015/wordml/symex" xmlns:wpg="http://schemas.microsoft.com/office/word/2010/wordprocessingGroup" xmlns:wpi="http://schemas.microsoft.com/office/word/2010/wordprocessingInk" xmlns:wne="http://schemas.microsoft.com/office/word/2006/wordml" xmlns:wps="http://schemas.microsoft.com/office/word/2010/wordprocessingShape" mc:Ignorable="w14 w15 w16se w16cid w16 w16cex wp14">
   <w:abstractNum w:abstractNumId="0" w15:restartNumberingAfterBreak="0">
-    <w:nsid w:val="27812A2C"/>
+    <w:nsid w:val="1C0D6393"/>
     <w:multiLevelType w:val="hybridMultilevel"/>
-    <w:tmpl w:val="42843266"/>
+    <w:tmpl w:val="E6B06F32"/>
     <w:lvl w:ilvl="0" w:tplc="08090001">
       <w:start w:val="1"/>
       <w:numFmt w:val="bullet"/>
       <w:lvlText w:val=""/>
       <w:lvlJc w:val="left"/>
       <w:pPr>
-        <w:ind w:left="720" w:hanging="360"/>
+        <w:ind w:left="1080" w:hanging="360"/>
       </w:pPr>
       <w:rPr>
         <w:rFonts w:ascii="Symbol" w:hAnsi="Symbol" w:hint="default"/>
@@ -10723,9 +12518,9 @@
     </w:lvl>
   </w:abstractNum>
   <w:abstractNum w:abstractNumId="1" w15:restartNumberingAfterBreak="0">
-    <w:nsid w:val="318572B2"/>
+    <w:nsid w:val="27812A2C"/>
     <w:multiLevelType w:val="hybridMultilevel"/>
-    <w:tmpl w:val="C3320172"/>
+    <w:tmpl w:val="42843266"/>
     <w:lvl w:ilvl="0" w:tplc="08090001">
       <w:start w:val="1"/>
       <w:numFmt w:val="bullet"/>
@@ -10835,11 +12630,1028 @@
       </w:rPr>
     </w:lvl>
   </w:abstractNum>
+  <w:abstractNum w:abstractNumId="2" w15:restartNumberingAfterBreak="0">
+    <w:nsid w:val="318572B2"/>
+    <w:multiLevelType w:val="hybridMultilevel"/>
+    <w:tmpl w:val="C3320172"/>
+    <w:lvl w:ilvl="0" w:tplc="08090001">
+      <w:start w:val="1"/>
+      <w:numFmt w:val="bullet"/>
+      <w:lvlText w:val=""/>
+      <w:lvlJc w:val="left"/>
+      <w:pPr>
+        <w:ind w:left="720" w:hanging="360"/>
+      </w:pPr>
+      <w:rPr>
+        <w:rFonts w:ascii="Symbol" w:hAnsi="Symbol" w:hint="default"/>
+      </w:rPr>
+    </w:lvl>
+    <w:lvl w:ilvl="1" w:tplc="08090003" w:tentative="1">
+      <w:start w:val="1"/>
+      <w:numFmt w:val="bullet"/>
+      <w:lvlText w:val="o"/>
+      <w:lvlJc w:val="left"/>
+      <w:pPr>
+        <w:ind w:left="1440" w:hanging="360"/>
+      </w:pPr>
+      <w:rPr>
+        <w:rFonts w:ascii="Courier New" w:hAnsi="Courier New" w:cs="Courier New" w:hint="default"/>
+      </w:rPr>
+    </w:lvl>
+    <w:lvl w:ilvl="2" w:tplc="08090005" w:tentative="1">
+      <w:start w:val="1"/>
+      <w:numFmt w:val="bullet"/>
+      <w:lvlText w:val=""/>
+      <w:lvlJc w:val="left"/>
+      <w:pPr>
+        <w:ind w:left="2160" w:hanging="360"/>
+      </w:pPr>
+      <w:rPr>
+        <w:rFonts w:ascii="Wingdings" w:hAnsi="Wingdings" w:hint="default"/>
+      </w:rPr>
+    </w:lvl>
+    <w:lvl w:ilvl="3" w:tplc="08090001" w:tentative="1">
+      <w:start w:val="1"/>
+      <w:numFmt w:val="bullet"/>
+      <w:lvlText w:val=""/>
+      <w:lvlJc w:val="left"/>
+      <w:pPr>
+        <w:ind w:left="2880" w:hanging="360"/>
+      </w:pPr>
+      <w:rPr>
+        <w:rFonts w:ascii="Symbol" w:hAnsi="Symbol" w:hint="default"/>
+      </w:rPr>
+    </w:lvl>
+    <w:lvl w:ilvl="4" w:tplc="08090003" w:tentative="1">
+      <w:start w:val="1"/>
+      <w:numFmt w:val="bullet"/>
+      <w:lvlText w:val="o"/>
+      <w:lvlJc w:val="left"/>
+      <w:pPr>
+        <w:ind w:left="3600" w:hanging="360"/>
+      </w:pPr>
+      <w:rPr>
+        <w:rFonts w:ascii="Courier New" w:hAnsi="Courier New" w:cs="Courier New" w:hint="default"/>
+      </w:rPr>
+    </w:lvl>
+    <w:lvl w:ilvl="5" w:tplc="08090005" w:tentative="1">
+      <w:start w:val="1"/>
+      <w:numFmt w:val="bullet"/>
+      <w:lvlText w:val=""/>
+      <w:lvlJc w:val="left"/>
+      <w:pPr>
+        <w:ind w:left="4320" w:hanging="360"/>
+      </w:pPr>
+      <w:rPr>
+        <w:rFonts w:ascii="Wingdings" w:hAnsi="Wingdings" w:hint="default"/>
+      </w:rPr>
+    </w:lvl>
+    <w:lvl w:ilvl="6" w:tplc="08090001" w:tentative="1">
+      <w:start w:val="1"/>
+      <w:numFmt w:val="bullet"/>
+      <w:lvlText w:val=""/>
+      <w:lvlJc w:val="left"/>
+      <w:pPr>
+        <w:ind w:left="5040" w:hanging="360"/>
+      </w:pPr>
+      <w:rPr>
+        <w:rFonts w:ascii="Symbol" w:hAnsi="Symbol" w:hint="default"/>
+      </w:rPr>
+    </w:lvl>
+    <w:lvl w:ilvl="7" w:tplc="08090003" w:tentative="1">
+      <w:start w:val="1"/>
+      <w:numFmt w:val="bullet"/>
+      <w:lvlText w:val="o"/>
+      <w:lvlJc w:val="left"/>
+      <w:pPr>
+        <w:ind w:left="5760" w:hanging="360"/>
+      </w:pPr>
+      <w:rPr>
+        <w:rFonts w:ascii="Courier New" w:hAnsi="Courier New" w:cs="Courier New" w:hint="default"/>
+      </w:rPr>
+    </w:lvl>
+    <w:lvl w:ilvl="8" w:tplc="08090005" w:tentative="1">
+      <w:start w:val="1"/>
+      <w:numFmt w:val="bullet"/>
+      <w:lvlText w:val=""/>
+      <w:lvlJc w:val="left"/>
+      <w:pPr>
+        <w:ind w:left="6480" w:hanging="360"/>
+      </w:pPr>
+      <w:rPr>
+        <w:rFonts w:ascii="Wingdings" w:hAnsi="Wingdings" w:hint="default"/>
+      </w:rPr>
+    </w:lvl>
+  </w:abstractNum>
+  <w:abstractNum w:abstractNumId="3" w15:restartNumberingAfterBreak="0">
+    <w:nsid w:val="38B64C3D"/>
+    <w:multiLevelType w:val="hybridMultilevel"/>
+    <w:tmpl w:val="EE026FFC"/>
+    <w:lvl w:ilvl="0" w:tplc="08090001">
+      <w:start w:val="1"/>
+      <w:numFmt w:val="bullet"/>
+      <w:lvlText w:val=""/>
+      <w:lvlJc w:val="left"/>
+      <w:pPr>
+        <w:ind w:left="720" w:hanging="360"/>
+      </w:pPr>
+      <w:rPr>
+        <w:rFonts w:ascii="Symbol" w:hAnsi="Symbol" w:hint="default"/>
+      </w:rPr>
+    </w:lvl>
+    <w:lvl w:ilvl="1" w:tplc="08090003" w:tentative="1">
+      <w:start w:val="1"/>
+      <w:numFmt w:val="bullet"/>
+      <w:lvlText w:val="o"/>
+      <w:lvlJc w:val="left"/>
+      <w:pPr>
+        <w:ind w:left="1440" w:hanging="360"/>
+      </w:pPr>
+      <w:rPr>
+        <w:rFonts w:ascii="Courier New" w:hAnsi="Courier New" w:cs="Courier New" w:hint="default"/>
+      </w:rPr>
+    </w:lvl>
+    <w:lvl w:ilvl="2" w:tplc="08090005" w:tentative="1">
+      <w:start w:val="1"/>
+      <w:numFmt w:val="bullet"/>
+      <w:lvlText w:val=""/>
+      <w:lvlJc w:val="left"/>
+      <w:pPr>
+        <w:ind w:left="2160" w:hanging="360"/>
+      </w:pPr>
+      <w:rPr>
+        <w:rFonts w:ascii="Wingdings" w:hAnsi="Wingdings" w:hint="default"/>
+      </w:rPr>
+    </w:lvl>
+    <w:lvl w:ilvl="3" w:tplc="08090001" w:tentative="1">
+      <w:start w:val="1"/>
+      <w:numFmt w:val="bullet"/>
+      <w:lvlText w:val=""/>
+      <w:lvlJc w:val="left"/>
+      <w:pPr>
+        <w:ind w:left="2880" w:hanging="360"/>
+      </w:pPr>
+      <w:rPr>
+        <w:rFonts w:ascii="Symbol" w:hAnsi="Symbol" w:hint="default"/>
+      </w:rPr>
+    </w:lvl>
+    <w:lvl w:ilvl="4" w:tplc="08090003" w:tentative="1">
+      <w:start w:val="1"/>
+      <w:numFmt w:val="bullet"/>
+      <w:lvlText w:val="o"/>
+      <w:lvlJc w:val="left"/>
+      <w:pPr>
+        <w:ind w:left="3600" w:hanging="360"/>
+      </w:pPr>
+      <w:rPr>
+        <w:rFonts w:ascii="Courier New" w:hAnsi="Courier New" w:cs="Courier New" w:hint="default"/>
+      </w:rPr>
+    </w:lvl>
+    <w:lvl w:ilvl="5" w:tplc="08090005" w:tentative="1">
+      <w:start w:val="1"/>
+      <w:numFmt w:val="bullet"/>
+      <w:lvlText w:val=""/>
+      <w:lvlJc w:val="left"/>
+      <w:pPr>
+        <w:ind w:left="4320" w:hanging="360"/>
+      </w:pPr>
+      <w:rPr>
+        <w:rFonts w:ascii="Wingdings" w:hAnsi="Wingdings" w:hint="default"/>
+      </w:rPr>
+    </w:lvl>
+    <w:lvl w:ilvl="6" w:tplc="08090001" w:tentative="1">
+      <w:start w:val="1"/>
+      <w:numFmt w:val="bullet"/>
+      <w:lvlText w:val=""/>
+      <w:lvlJc w:val="left"/>
+      <w:pPr>
+        <w:ind w:left="5040" w:hanging="360"/>
+      </w:pPr>
+      <w:rPr>
+        <w:rFonts w:ascii="Symbol" w:hAnsi="Symbol" w:hint="default"/>
+      </w:rPr>
+    </w:lvl>
+    <w:lvl w:ilvl="7" w:tplc="08090003" w:tentative="1">
+      <w:start w:val="1"/>
+      <w:numFmt w:val="bullet"/>
+      <w:lvlText w:val="o"/>
+      <w:lvlJc w:val="left"/>
+      <w:pPr>
+        <w:ind w:left="5760" w:hanging="360"/>
+      </w:pPr>
+      <w:rPr>
+        <w:rFonts w:ascii="Courier New" w:hAnsi="Courier New" w:cs="Courier New" w:hint="default"/>
+      </w:rPr>
+    </w:lvl>
+    <w:lvl w:ilvl="8" w:tplc="08090005" w:tentative="1">
+      <w:start w:val="1"/>
+      <w:numFmt w:val="bullet"/>
+      <w:lvlText w:val=""/>
+      <w:lvlJc w:val="left"/>
+      <w:pPr>
+        <w:ind w:left="6480" w:hanging="360"/>
+      </w:pPr>
+      <w:rPr>
+        <w:rFonts w:ascii="Wingdings" w:hAnsi="Wingdings" w:hint="default"/>
+      </w:rPr>
+    </w:lvl>
+  </w:abstractNum>
+  <w:abstractNum w:abstractNumId="4" w15:restartNumberingAfterBreak="0">
+    <w:nsid w:val="3D2B53D2"/>
+    <w:multiLevelType w:val="hybridMultilevel"/>
+    <w:tmpl w:val="C840CE52"/>
+    <w:lvl w:ilvl="0" w:tplc="93407EEC">
+      <w:start w:val="4"/>
+      <w:numFmt w:val="bullet"/>
+      <w:lvlText w:val="-"/>
+      <w:lvlJc w:val="left"/>
+      <w:pPr>
+        <w:ind w:left="1080" w:hanging="360"/>
+      </w:pPr>
+      <w:rPr>
+        <w:rFonts w:ascii="Arial" w:eastAsiaTheme="minorHAnsi" w:hAnsi="Arial" w:cs="Arial" w:hint="default"/>
+      </w:rPr>
+    </w:lvl>
+    <w:lvl w:ilvl="1" w:tplc="08090003" w:tentative="1">
+      <w:start w:val="1"/>
+      <w:numFmt w:val="bullet"/>
+      <w:lvlText w:val="o"/>
+      <w:lvlJc w:val="left"/>
+      <w:pPr>
+        <w:ind w:left="1800" w:hanging="360"/>
+      </w:pPr>
+      <w:rPr>
+        <w:rFonts w:ascii="Courier New" w:hAnsi="Courier New" w:cs="Courier New" w:hint="default"/>
+      </w:rPr>
+    </w:lvl>
+    <w:lvl w:ilvl="2" w:tplc="08090005" w:tentative="1">
+      <w:start w:val="1"/>
+      <w:numFmt w:val="bullet"/>
+      <w:lvlText w:val=""/>
+      <w:lvlJc w:val="left"/>
+      <w:pPr>
+        <w:ind w:left="2520" w:hanging="360"/>
+      </w:pPr>
+      <w:rPr>
+        <w:rFonts w:ascii="Wingdings" w:hAnsi="Wingdings" w:hint="default"/>
+      </w:rPr>
+    </w:lvl>
+    <w:lvl w:ilvl="3" w:tplc="08090001" w:tentative="1">
+      <w:start w:val="1"/>
+      <w:numFmt w:val="bullet"/>
+      <w:lvlText w:val=""/>
+      <w:lvlJc w:val="left"/>
+      <w:pPr>
+        <w:ind w:left="3240" w:hanging="360"/>
+      </w:pPr>
+      <w:rPr>
+        <w:rFonts w:ascii="Symbol" w:hAnsi="Symbol" w:hint="default"/>
+      </w:rPr>
+    </w:lvl>
+    <w:lvl w:ilvl="4" w:tplc="08090003" w:tentative="1">
+      <w:start w:val="1"/>
+      <w:numFmt w:val="bullet"/>
+      <w:lvlText w:val="o"/>
+      <w:lvlJc w:val="left"/>
+      <w:pPr>
+        <w:ind w:left="3960" w:hanging="360"/>
+      </w:pPr>
+      <w:rPr>
+        <w:rFonts w:ascii="Courier New" w:hAnsi="Courier New" w:cs="Courier New" w:hint="default"/>
+      </w:rPr>
+    </w:lvl>
+    <w:lvl w:ilvl="5" w:tplc="08090005" w:tentative="1">
+      <w:start w:val="1"/>
+      <w:numFmt w:val="bullet"/>
+      <w:lvlText w:val=""/>
+      <w:lvlJc w:val="left"/>
+      <w:pPr>
+        <w:ind w:left="4680" w:hanging="360"/>
+      </w:pPr>
+      <w:rPr>
+        <w:rFonts w:ascii="Wingdings" w:hAnsi="Wingdings" w:hint="default"/>
+      </w:rPr>
+    </w:lvl>
+    <w:lvl w:ilvl="6" w:tplc="08090001" w:tentative="1">
+      <w:start w:val="1"/>
+      <w:numFmt w:val="bullet"/>
+      <w:lvlText w:val=""/>
+      <w:lvlJc w:val="left"/>
+      <w:pPr>
+        <w:ind w:left="5400" w:hanging="360"/>
+      </w:pPr>
+      <w:rPr>
+        <w:rFonts w:ascii="Symbol" w:hAnsi="Symbol" w:hint="default"/>
+      </w:rPr>
+    </w:lvl>
+    <w:lvl w:ilvl="7" w:tplc="08090003" w:tentative="1">
+      <w:start w:val="1"/>
+      <w:numFmt w:val="bullet"/>
+      <w:lvlText w:val="o"/>
+      <w:lvlJc w:val="left"/>
+      <w:pPr>
+        <w:ind w:left="6120" w:hanging="360"/>
+      </w:pPr>
+      <w:rPr>
+        <w:rFonts w:ascii="Courier New" w:hAnsi="Courier New" w:cs="Courier New" w:hint="default"/>
+      </w:rPr>
+    </w:lvl>
+    <w:lvl w:ilvl="8" w:tplc="08090005" w:tentative="1">
+      <w:start w:val="1"/>
+      <w:numFmt w:val="bullet"/>
+      <w:lvlText w:val=""/>
+      <w:lvlJc w:val="left"/>
+      <w:pPr>
+        <w:ind w:left="6840" w:hanging="360"/>
+      </w:pPr>
+      <w:rPr>
+        <w:rFonts w:ascii="Wingdings" w:hAnsi="Wingdings" w:hint="default"/>
+      </w:rPr>
+    </w:lvl>
+  </w:abstractNum>
+  <w:abstractNum w:abstractNumId="5" w15:restartNumberingAfterBreak="0">
+    <w:nsid w:val="46C41860"/>
+    <w:multiLevelType w:val="hybridMultilevel"/>
+    <w:tmpl w:val="925086E8"/>
+    <w:lvl w:ilvl="0" w:tplc="93407EEC">
+      <w:start w:val="4"/>
+      <w:numFmt w:val="bullet"/>
+      <w:lvlText w:val="-"/>
+      <w:lvlJc w:val="left"/>
+      <w:pPr>
+        <w:ind w:left="1080" w:hanging="360"/>
+      </w:pPr>
+      <w:rPr>
+        <w:rFonts w:ascii="Arial" w:eastAsiaTheme="minorHAnsi" w:hAnsi="Arial" w:cs="Arial" w:hint="default"/>
+      </w:rPr>
+    </w:lvl>
+    <w:lvl w:ilvl="1" w:tplc="08090003" w:tentative="1">
+      <w:start w:val="1"/>
+      <w:numFmt w:val="bullet"/>
+      <w:lvlText w:val="o"/>
+      <w:lvlJc w:val="left"/>
+      <w:pPr>
+        <w:ind w:left="1440" w:hanging="360"/>
+      </w:pPr>
+      <w:rPr>
+        <w:rFonts w:ascii="Courier New" w:hAnsi="Courier New" w:cs="Courier New" w:hint="default"/>
+      </w:rPr>
+    </w:lvl>
+    <w:lvl w:ilvl="2" w:tplc="08090005" w:tentative="1">
+      <w:start w:val="1"/>
+      <w:numFmt w:val="bullet"/>
+      <w:lvlText w:val=""/>
+      <w:lvlJc w:val="left"/>
+      <w:pPr>
+        <w:ind w:left="2160" w:hanging="360"/>
+      </w:pPr>
+      <w:rPr>
+        <w:rFonts w:ascii="Wingdings" w:hAnsi="Wingdings" w:hint="default"/>
+      </w:rPr>
+    </w:lvl>
+    <w:lvl w:ilvl="3" w:tplc="08090001" w:tentative="1">
+      <w:start w:val="1"/>
+      <w:numFmt w:val="bullet"/>
+      <w:lvlText w:val=""/>
+      <w:lvlJc w:val="left"/>
+      <w:pPr>
+        <w:ind w:left="2880" w:hanging="360"/>
+      </w:pPr>
+      <w:rPr>
+        <w:rFonts w:ascii="Symbol" w:hAnsi="Symbol" w:hint="default"/>
+      </w:rPr>
+    </w:lvl>
+    <w:lvl w:ilvl="4" w:tplc="08090003" w:tentative="1">
+      <w:start w:val="1"/>
+      <w:numFmt w:val="bullet"/>
+      <w:lvlText w:val="o"/>
+      <w:lvlJc w:val="left"/>
+      <w:pPr>
+        <w:ind w:left="3600" w:hanging="360"/>
+      </w:pPr>
+      <w:rPr>
+        <w:rFonts w:ascii="Courier New" w:hAnsi="Courier New" w:cs="Courier New" w:hint="default"/>
+      </w:rPr>
+    </w:lvl>
+    <w:lvl w:ilvl="5" w:tplc="08090005" w:tentative="1">
+      <w:start w:val="1"/>
+      <w:numFmt w:val="bullet"/>
+      <w:lvlText w:val=""/>
+      <w:lvlJc w:val="left"/>
+      <w:pPr>
+        <w:ind w:left="4320" w:hanging="360"/>
+      </w:pPr>
+      <w:rPr>
+        <w:rFonts w:ascii="Wingdings" w:hAnsi="Wingdings" w:hint="default"/>
+      </w:rPr>
+    </w:lvl>
+    <w:lvl w:ilvl="6" w:tplc="08090001" w:tentative="1">
+      <w:start w:val="1"/>
+      <w:numFmt w:val="bullet"/>
+      <w:lvlText w:val=""/>
+      <w:lvlJc w:val="left"/>
+      <w:pPr>
+        <w:ind w:left="5040" w:hanging="360"/>
+      </w:pPr>
+      <w:rPr>
+        <w:rFonts w:ascii="Symbol" w:hAnsi="Symbol" w:hint="default"/>
+      </w:rPr>
+    </w:lvl>
+    <w:lvl w:ilvl="7" w:tplc="08090003" w:tentative="1">
+      <w:start w:val="1"/>
+      <w:numFmt w:val="bullet"/>
+      <w:lvlText w:val="o"/>
+      <w:lvlJc w:val="left"/>
+      <w:pPr>
+        <w:ind w:left="5760" w:hanging="360"/>
+      </w:pPr>
+      <w:rPr>
+        <w:rFonts w:ascii="Courier New" w:hAnsi="Courier New" w:cs="Courier New" w:hint="default"/>
+      </w:rPr>
+    </w:lvl>
+    <w:lvl w:ilvl="8" w:tplc="08090005" w:tentative="1">
+      <w:start w:val="1"/>
+      <w:numFmt w:val="bullet"/>
+      <w:lvlText w:val=""/>
+      <w:lvlJc w:val="left"/>
+      <w:pPr>
+        <w:ind w:left="6480" w:hanging="360"/>
+      </w:pPr>
+      <w:rPr>
+        <w:rFonts w:ascii="Wingdings" w:hAnsi="Wingdings" w:hint="default"/>
+      </w:rPr>
+    </w:lvl>
+  </w:abstractNum>
+  <w:abstractNum w:abstractNumId="6" w15:restartNumberingAfterBreak="0">
+    <w:nsid w:val="5A232E4F"/>
+    <w:multiLevelType w:val="hybridMultilevel"/>
+    <w:tmpl w:val="6E5E80EA"/>
+    <w:lvl w:ilvl="0" w:tplc="04130001">
+      <w:start w:val="1"/>
+      <w:numFmt w:val="bullet"/>
+      <w:lvlText w:val=""/>
+      <w:lvlJc w:val="left"/>
+      <w:pPr>
+        <w:ind w:left="3600" w:hanging="360"/>
+      </w:pPr>
+      <w:rPr>
+        <w:rFonts w:ascii="Symbol" w:hAnsi="Symbol" w:hint="default"/>
+      </w:rPr>
+    </w:lvl>
+    <w:lvl w:ilvl="1" w:tplc="08090003" w:tentative="1">
+      <w:start w:val="1"/>
+      <w:numFmt w:val="bullet"/>
+      <w:lvlText w:val="o"/>
+      <w:lvlJc w:val="left"/>
+      <w:pPr>
+        <w:ind w:left="4320" w:hanging="360"/>
+      </w:pPr>
+      <w:rPr>
+        <w:rFonts w:ascii="Courier New" w:hAnsi="Courier New" w:cs="Courier New" w:hint="default"/>
+      </w:rPr>
+    </w:lvl>
+    <w:lvl w:ilvl="2" w:tplc="08090005" w:tentative="1">
+      <w:start w:val="1"/>
+      <w:numFmt w:val="bullet"/>
+      <w:lvlText w:val=""/>
+      <w:lvlJc w:val="left"/>
+      <w:pPr>
+        <w:ind w:left="5040" w:hanging="360"/>
+      </w:pPr>
+      <w:rPr>
+        <w:rFonts w:ascii="Wingdings" w:hAnsi="Wingdings" w:hint="default"/>
+      </w:rPr>
+    </w:lvl>
+    <w:lvl w:ilvl="3" w:tplc="08090001" w:tentative="1">
+      <w:start w:val="1"/>
+      <w:numFmt w:val="bullet"/>
+      <w:lvlText w:val=""/>
+      <w:lvlJc w:val="left"/>
+      <w:pPr>
+        <w:ind w:left="5760" w:hanging="360"/>
+      </w:pPr>
+      <w:rPr>
+        <w:rFonts w:ascii="Symbol" w:hAnsi="Symbol" w:hint="default"/>
+      </w:rPr>
+    </w:lvl>
+    <w:lvl w:ilvl="4" w:tplc="08090003" w:tentative="1">
+      <w:start w:val="1"/>
+      <w:numFmt w:val="bullet"/>
+      <w:lvlText w:val="o"/>
+      <w:lvlJc w:val="left"/>
+      <w:pPr>
+        <w:ind w:left="6480" w:hanging="360"/>
+      </w:pPr>
+      <w:rPr>
+        <w:rFonts w:ascii="Courier New" w:hAnsi="Courier New" w:cs="Courier New" w:hint="default"/>
+      </w:rPr>
+    </w:lvl>
+    <w:lvl w:ilvl="5" w:tplc="08090005" w:tentative="1">
+      <w:start w:val="1"/>
+      <w:numFmt w:val="bullet"/>
+      <w:lvlText w:val=""/>
+      <w:lvlJc w:val="left"/>
+      <w:pPr>
+        <w:ind w:left="7200" w:hanging="360"/>
+      </w:pPr>
+      <w:rPr>
+        <w:rFonts w:ascii="Wingdings" w:hAnsi="Wingdings" w:hint="default"/>
+      </w:rPr>
+    </w:lvl>
+    <w:lvl w:ilvl="6" w:tplc="08090001" w:tentative="1">
+      <w:start w:val="1"/>
+      <w:numFmt w:val="bullet"/>
+      <w:lvlText w:val=""/>
+      <w:lvlJc w:val="left"/>
+      <w:pPr>
+        <w:ind w:left="7920" w:hanging="360"/>
+      </w:pPr>
+      <w:rPr>
+        <w:rFonts w:ascii="Symbol" w:hAnsi="Symbol" w:hint="default"/>
+      </w:rPr>
+    </w:lvl>
+    <w:lvl w:ilvl="7" w:tplc="08090003" w:tentative="1">
+      <w:start w:val="1"/>
+      <w:numFmt w:val="bullet"/>
+      <w:lvlText w:val="o"/>
+      <w:lvlJc w:val="left"/>
+      <w:pPr>
+        <w:ind w:left="8640" w:hanging="360"/>
+      </w:pPr>
+      <w:rPr>
+        <w:rFonts w:ascii="Courier New" w:hAnsi="Courier New" w:cs="Courier New" w:hint="default"/>
+      </w:rPr>
+    </w:lvl>
+    <w:lvl w:ilvl="8" w:tplc="08090005" w:tentative="1">
+      <w:start w:val="1"/>
+      <w:numFmt w:val="bullet"/>
+      <w:lvlText w:val=""/>
+      <w:lvlJc w:val="left"/>
+      <w:pPr>
+        <w:ind w:left="9360" w:hanging="360"/>
+      </w:pPr>
+      <w:rPr>
+        <w:rFonts w:ascii="Wingdings" w:hAnsi="Wingdings" w:hint="default"/>
+      </w:rPr>
+    </w:lvl>
+  </w:abstractNum>
+  <w:abstractNum w:abstractNumId="7" w15:restartNumberingAfterBreak="0">
+    <w:nsid w:val="5AFE7C8B"/>
+    <w:multiLevelType w:val="hybridMultilevel"/>
+    <w:tmpl w:val="AD6ECD3E"/>
+    <w:lvl w:ilvl="0" w:tplc="08090001">
+      <w:start w:val="1"/>
+      <w:numFmt w:val="bullet"/>
+      <w:lvlText w:val=""/>
+      <w:lvlJc w:val="left"/>
+      <w:pPr>
+        <w:ind w:left="3600" w:hanging="360"/>
+      </w:pPr>
+      <w:rPr>
+        <w:rFonts w:ascii="Symbol" w:hAnsi="Symbol" w:hint="default"/>
+      </w:rPr>
+    </w:lvl>
+    <w:lvl w:ilvl="1" w:tplc="08090003" w:tentative="1">
+      <w:start w:val="1"/>
+      <w:numFmt w:val="bullet"/>
+      <w:lvlText w:val="o"/>
+      <w:lvlJc w:val="left"/>
+      <w:pPr>
+        <w:ind w:left="4320" w:hanging="360"/>
+      </w:pPr>
+      <w:rPr>
+        <w:rFonts w:ascii="Courier New" w:hAnsi="Courier New" w:cs="Courier New" w:hint="default"/>
+      </w:rPr>
+    </w:lvl>
+    <w:lvl w:ilvl="2" w:tplc="08090005" w:tentative="1">
+      <w:start w:val="1"/>
+      <w:numFmt w:val="bullet"/>
+      <w:lvlText w:val=""/>
+      <w:lvlJc w:val="left"/>
+      <w:pPr>
+        <w:ind w:left="5040" w:hanging="360"/>
+      </w:pPr>
+      <w:rPr>
+        <w:rFonts w:ascii="Wingdings" w:hAnsi="Wingdings" w:hint="default"/>
+      </w:rPr>
+    </w:lvl>
+    <w:lvl w:ilvl="3" w:tplc="08090001" w:tentative="1">
+      <w:start w:val="1"/>
+      <w:numFmt w:val="bullet"/>
+      <w:lvlText w:val=""/>
+      <w:lvlJc w:val="left"/>
+      <w:pPr>
+        <w:ind w:left="5760" w:hanging="360"/>
+      </w:pPr>
+      <w:rPr>
+        <w:rFonts w:ascii="Symbol" w:hAnsi="Symbol" w:hint="default"/>
+      </w:rPr>
+    </w:lvl>
+    <w:lvl w:ilvl="4" w:tplc="08090003" w:tentative="1">
+      <w:start w:val="1"/>
+      <w:numFmt w:val="bullet"/>
+      <w:lvlText w:val="o"/>
+      <w:lvlJc w:val="left"/>
+      <w:pPr>
+        <w:ind w:left="6480" w:hanging="360"/>
+      </w:pPr>
+      <w:rPr>
+        <w:rFonts w:ascii="Courier New" w:hAnsi="Courier New" w:cs="Courier New" w:hint="default"/>
+      </w:rPr>
+    </w:lvl>
+    <w:lvl w:ilvl="5" w:tplc="08090005" w:tentative="1">
+      <w:start w:val="1"/>
+      <w:numFmt w:val="bullet"/>
+      <w:lvlText w:val=""/>
+      <w:lvlJc w:val="left"/>
+      <w:pPr>
+        <w:ind w:left="7200" w:hanging="360"/>
+      </w:pPr>
+      <w:rPr>
+        <w:rFonts w:ascii="Wingdings" w:hAnsi="Wingdings" w:hint="default"/>
+      </w:rPr>
+    </w:lvl>
+    <w:lvl w:ilvl="6" w:tplc="08090001" w:tentative="1">
+      <w:start w:val="1"/>
+      <w:numFmt w:val="bullet"/>
+      <w:lvlText w:val=""/>
+      <w:lvlJc w:val="left"/>
+      <w:pPr>
+        <w:ind w:left="7920" w:hanging="360"/>
+      </w:pPr>
+      <w:rPr>
+        <w:rFonts w:ascii="Symbol" w:hAnsi="Symbol" w:hint="default"/>
+      </w:rPr>
+    </w:lvl>
+    <w:lvl w:ilvl="7" w:tplc="08090003" w:tentative="1">
+      <w:start w:val="1"/>
+      <w:numFmt w:val="bullet"/>
+      <w:lvlText w:val="o"/>
+      <w:lvlJc w:val="left"/>
+      <w:pPr>
+        <w:ind w:left="8640" w:hanging="360"/>
+      </w:pPr>
+      <w:rPr>
+        <w:rFonts w:ascii="Courier New" w:hAnsi="Courier New" w:cs="Courier New" w:hint="default"/>
+      </w:rPr>
+    </w:lvl>
+    <w:lvl w:ilvl="8" w:tplc="08090005" w:tentative="1">
+      <w:start w:val="1"/>
+      <w:numFmt w:val="bullet"/>
+      <w:lvlText w:val=""/>
+      <w:lvlJc w:val="left"/>
+      <w:pPr>
+        <w:ind w:left="9360" w:hanging="360"/>
+      </w:pPr>
+      <w:rPr>
+        <w:rFonts w:ascii="Wingdings" w:hAnsi="Wingdings" w:hint="default"/>
+      </w:rPr>
+    </w:lvl>
+  </w:abstractNum>
+  <w:abstractNum w:abstractNumId="8" w15:restartNumberingAfterBreak="0">
+    <w:nsid w:val="613444BA"/>
+    <w:multiLevelType w:val="hybridMultilevel"/>
+    <w:tmpl w:val="927074C6"/>
+    <w:lvl w:ilvl="0" w:tplc="0809000F">
+      <w:start w:val="1"/>
+      <w:numFmt w:val="decimal"/>
+      <w:lvlText w:val="%1."/>
+      <w:lvlJc w:val="left"/>
+      <w:pPr>
+        <w:ind w:left="3600" w:hanging="360"/>
+      </w:pPr>
+    </w:lvl>
+    <w:lvl w:ilvl="1" w:tplc="08090019" w:tentative="1">
+      <w:start w:val="1"/>
+      <w:numFmt w:val="lowerLetter"/>
+      <w:lvlText w:val="%2."/>
+      <w:lvlJc w:val="left"/>
+      <w:pPr>
+        <w:ind w:left="4320" w:hanging="360"/>
+      </w:pPr>
+    </w:lvl>
+    <w:lvl w:ilvl="2" w:tplc="0809001B" w:tentative="1">
+      <w:start w:val="1"/>
+      <w:numFmt w:val="lowerRoman"/>
+      <w:lvlText w:val="%3."/>
+      <w:lvlJc w:val="right"/>
+      <w:pPr>
+        <w:ind w:left="5040" w:hanging="180"/>
+      </w:pPr>
+    </w:lvl>
+    <w:lvl w:ilvl="3" w:tplc="0809000F" w:tentative="1">
+      <w:start w:val="1"/>
+      <w:numFmt w:val="decimal"/>
+      <w:lvlText w:val="%4."/>
+      <w:lvlJc w:val="left"/>
+      <w:pPr>
+        <w:ind w:left="5760" w:hanging="360"/>
+      </w:pPr>
+    </w:lvl>
+    <w:lvl w:ilvl="4" w:tplc="08090019" w:tentative="1">
+      <w:start w:val="1"/>
+      <w:numFmt w:val="lowerLetter"/>
+      <w:lvlText w:val="%5."/>
+      <w:lvlJc w:val="left"/>
+      <w:pPr>
+        <w:ind w:left="6480" w:hanging="360"/>
+      </w:pPr>
+    </w:lvl>
+    <w:lvl w:ilvl="5" w:tplc="0809001B" w:tentative="1">
+      <w:start w:val="1"/>
+      <w:numFmt w:val="lowerRoman"/>
+      <w:lvlText w:val="%6."/>
+      <w:lvlJc w:val="right"/>
+      <w:pPr>
+        <w:ind w:left="7200" w:hanging="180"/>
+      </w:pPr>
+    </w:lvl>
+    <w:lvl w:ilvl="6" w:tplc="0809000F" w:tentative="1">
+      <w:start w:val="1"/>
+      <w:numFmt w:val="decimal"/>
+      <w:lvlText w:val="%7."/>
+      <w:lvlJc w:val="left"/>
+      <w:pPr>
+        <w:ind w:left="7920" w:hanging="360"/>
+      </w:pPr>
+    </w:lvl>
+    <w:lvl w:ilvl="7" w:tplc="08090019" w:tentative="1">
+      <w:start w:val="1"/>
+      <w:numFmt w:val="lowerLetter"/>
+      <w:lvlText w:val="%8."/>
+      <w:lvlJc w:val="left"/>
+      <w:pPr>
+        <w:ind w:left="8640" w:hanging="360"/>
+      </w:pPr>
+    </w:lvl>
+    <w:lvl w:ilvl="8" w:tplc="0809001B" w:tentative="1">
+      <w:start w:val="1"/>
+      <w:numFmt w:val="lowerRoman"/>
+      <w:lvlText w:val="%9."/>
+      <w:lvlJc w:val="right"/>
+      <w:pPr>
+        <w:ind w:left="9360" w:hanging="180"/>
+      </w:pPr>
+    </w:lvl>
+  </w:abstractNum>
+  <w:abstractNum w:abstractNumId="9" w15:restartNumberingAfterBreak="0">
+    <w:nsid w:val="6A1B5120"/>
+    <w:multiLevelType w:val="hybridMultilevel"/>
+    <w:tmpl w:val="4ACABD3E"/>
+    <w:lvl w:ilvl="0" w:tplc="08090001">
+      <w:start w:val="1"/>
+      <w:numFmt w:val="bullet"/>
+      <w:lvlText w:val=""/>
+      <w:lvlJc w:val="left"/>
+      <w:pPr>
+        <w:ind w:left="720" w:hanging="360"/>
+      </w:pPr>
+      <w:rPr>
+        <w:rFonts w:ascii="Symbol" w:hAnsi="Symbol" w:hint="default"/>
+      </w:rPr>
+    </w:lvl>
+    <w:lvl w:ilvl="1" w:tplc="08090003" w:tentative="1">
+      <w:start w:val="1"/>
+      <w:numFmt w:val="bullet"/>
+      <w:lvlText w:val="o"/>
+      <w:lvlJc w:val="left"/>
+      <w:pPr>
+        <w:ind w:left="1440" w:hanging="360"/>
+      </w:pPr>
+      <w:rPr>
+        <w:rFonts w:ascii="Courier New" w:hAnsi="Courier New" w:cs="Courier New" w:hint="default"/>
+      </w:rPr>
+    </w:lvl>
+    <w:lvl w:ilvl="2" w:tplc="08090005" w:tentative="1">
+      <w:start w:val="1"/>
+      <w:numFmt w:val="bullet"/>
+      <w:lvlText w:val=""/>
+      <w:lvlJc w:val="left"/>
+      <w:pPr>
+        <w:ind w:left="2160" w:hanging="360"/>
+      </w:pPr>
+      <w:rPr>
+        <w:rFonts w:ascii="Wingdings" w:hAnsi="Wingdings" w:hint="default"/>
+      </w:rPr>
+    </w:lvl>
+    <w:lvl w:ilvl="3" w:tplc="08090001" w:tentative="1">
+      <w:start w:val="1"/>
+      <w:numFmt w:val="bullet"/>
+      <w:lvlText w:val=""/>
+      <w:lvlJc w:val="left"/>
+      <w:pPr>
+        <w:ind w:left="2880" w:hanging="360"/>
+      </w:pPr>
+      <w:rPr>
+        <w:rFonts w:ascii="Symbol" w:hAnsi="Symbol" w:hint="default"/>
+      </w:rPr>
+    </w:lvl>
+    <w:lvl w:ilvl="4" w:tplc="08090003" w:tentative="1">
+      <w:start w:val="1"/>
+      <w:numFmt w:val="bullet"/>
+      <w:lvlText w:val="o"/>
+      <w:lvlJc w:val="left"/>
+      <w:pPr>
+        <w:ind w:left="3600" w:hanging="360"/>
+      </w:pPr>
+      <w:rPr>
+        <w:rFonts w:ascii="Courier New" w:hAnsi="Courier New" w:cs="Courier New" w:hint="default"/>
+      </w:rPr>
+    </w:lvl>
+    <w:lvl w:ilvl="5" w:tplc="08090005" w:tentative="1">
+      <w:start w:val="1"/>
+      <w:numFmt w:val="bullet"/>
+      <w:lvlText w:val=""/>
+      <w:lvlJc w:val="left"/>
+      <w:pPr>
+        <w:ind w:left="4320" w:hanging="360"/>
+      </w:pPr>
+      <w:rPr>
+        <w:rFonts w:ascii="Wingdings" w:hAnsi="Wingdings" w:hint="default"/>
+      </w:rPr>
+    </w:lvl>
+    <w:lvl w:ilvl="6" w:tplc="08090001" w:tentative="1">
+      <w:start w:val="1"/>
+      <w:numFmt w:val="bullet"/>
+      <w:lvlText w:val=""/>
+      <w:lvlJc w:val="left"/>
+      <w:pPr>
+        <w:ind w:left="5040" w:hanging="360"/>
+      </w:pPr>
+      <w:rPr>
+        <w:rFonts w:ascii="Symbol" w:hAnsi="Symbol" w:hint="default"/>
+      </w:rPr>
+    </w:lvl>
+    <w:lvl w:ilvl="7" w:tplc="08090003" w:tentative="1">
+      <w:start w:val="1"/>
+      <w:numFmt w:val="bullet"/>
+      <w:lvlText w:val="o"/>
+      <w:lvlJc w:val="left"/>
+      <w:pPr>
+        <w:ind w:left="5760" w:hanging="360"/>
+      </w:pPr>
+      <w:rPr>
+        <w:rFonts w:ascii="Courier New" w:hAnsi="Courier New" w:cs="Courier New" w:hint="default"/>
+      </w:rPr>
+    </w:lvl>
+    <w:lvl w:ilvl="8" w:tplc="08090005" w:tentative="1">
+      <w:start w:val="1"/>
+      <w:numFmt w:val="bullet"/>
+      <w:lvlText w:val=""/>
+      <w:lvlJc w:val="left"/>
+      <w:pPr>
+        <w:ind w:left="6480" w:hanging="360"/>
+      </w:pPr>
+      <w:rPr>
+        <w:rFonts w:ascii="Wingdings" w:hAnsi="Wingdings" w:hint="default"/>
+      </w:rPr>
+    </w:lvl>
+  </w:abstractNum>
+  <w:abstractNum w:abstractNumId="10" w15:restartNumberingAfterBreak="0">
+    <w:nsid w:val="6B7E1006"/>
+    <w:multiLevelType w:val="hybridMultilevel"/>
+    <w:tmpl w:val="F364DE78"/>
+    <w:lvl w:ilvl="0" w:tplc="04130001">
+      <w:start w:val="1"/>
+      <w:numFmt w:val="bullet"/>
+      <w:lvlText w:val=""/>
+      <w:lvlJc w:val="left"/>
+      <w:pPr>
+        <w:ind w:left="785" w:hanging="360"/>
+      </w:pPr>
+      <w:rPr>
+        <w:rFonts w:ascii="Symbol" w:hAnsi="Symbol" w:hint="default"/>
+      </w:rPr>
+    </w:lvl>
+    <w:lvl w:ilvl="1" w:tplc="08090003" w:tentative="1">
+      <w:start w:val="1"/>
+      <w:numFmt w:val="bullet"/>
+      <w:lvlText w:val="o"/>
+      <w:lvlJc w:val="left"/>
+      <w:pPr>
+        <w:ind w:left="1505" w:hanging="360"/>
+      </w:pPr>
+      <w:rPr>
+        <w:rFonts w:ascii="Courier New" w:hAnsi="Courier New" w:cs="Courier New" w:hint="default"/>
+      </w:rPr>
+    </w:lvl>
+    <w:lvl w:ilvl="2" w:tplc="08090005" w:tentative="1">
+      <w:start w:val="1"/>
+      <w:numFmt w:val="bullet"/>
+      <w:lvlText w:val=""/>
+      <w:lvlJc w:val="left"/>
+      <w:pPr>
+        <w:ind w:left="2225" w:hanging="360"/>
+      </w:pPr>
+      <w:rPr>
+        <w:rFonts w:ascii="Wingdings" w:hAnsi="Wingdings" w:hint="default"/>
+      </w:rPr>
+    </w:lvl>
+    <w:lvl w:ilvl="3" w:tplc="08090001" w:tentative="1">
+      <w:start w:val="1"/>
+      <w:numFmt w:val="bullet"/>
+      <w:lvlText w:val=""/>
+      <w:lvlJc w:val="left"/>
+      <w:pPr>
+        <w:ind w:left="2945" w:hanging="360"/>
+      </w:pPr>
+      <w:rPr>
+        <w:rFonts w:ascii="Symbol" w:hAnsi="Symbol" w:hint="default"/>
+      </w:rPr>
+    </w:lvl>
+    <w:lvl w:ilvl="4" w:tplc="08090003" w:tentative="1">
+      <w:start w:val="1"/>
+      <w:numFmt w:val="bullet"/>
+      <w:lvlText w:val="o"/>
+      <w:lvlJc w:val="left"/>
+      <w:pPr>
+        <w:ind w:left="3665" w:hanging="360"/>
+      </w:pPr>
+      <w:rPr>
+        <w:rFonts w:ascii="Courier New" w:hAnsi="Courier New" w:cs="Courier New" w:hint="default"/>
+      </w:rPr>
+    </w:lvl>
+    <w:lvl w:ilvl="5" w:tplc="08090005" w:tentative="1">
+      <w:start w:val="1"/>
+      <w:numFmt w:val="bullet"/>
+      <w:lvlText w:val=""/>
+      <w:lvlJc w:val="left"/>
+      <w:pPr>
+        <w:ind w:left="4385" w:hanging="360"/>
+      </w:pPr>
+      <w:rPr>
+        <w:rFonts w:ascii="Wingdings" w:hAnsi="Wingdings" w:hint="default"/>
+      </w:rPr>
+    </w:lvl>
+    <w:lvl w:ilvl="6" w:tplc="08090001" w:tentative="1">
+      <w:start w:val="1"/>
+      <w:numFmt w:val="bullet"/>
+      <w:lvlText w:val=""/>
+      <w:lvlJc w:val="left"/>
+      <w:pPr>
+        <w:ind w:left="5105" w:hanging="360"/>
+      </w:pPr>
+      <w:rPr>
+        <w:rFonts w:ascii="Symbol" w:hAnsi="Symbol" w:hint="default"/>
+      </w:rPr>
+    </w:lvl>
+    <w:lvl w:ilvl="7" w:tplc="08090003" w:tentative="1">
+      <w:start w:val="1"/>
+      <w:numFmt w:val="bullet"/>
+      <w:lvlText w:val="o"/>
+      <w:lvlJc w:val="left"/>
+      <w:pPr>
+        <w:ind w:left="5825" w:hanging="360"/>
+      </w:pPr>
+      <w:rPr>
+        <w:rFonts w:ascii="Courier New" w:hAnsi="Courier New" w:cs="Courier New" w:hint="default"/>
+      </w:rPr>
+    </w:lvl>
+    <w:lvl w:ilvl="8" w:tplc="08090005" w:tentative="1">
+      <w:start w:val="1"/>
+      <w:numFmt w:val="bullet"/>
+      <w:lvlText w:val=""/>
+      <w:lvlJc w:val="left"/>
+      <w:pPr>
+        <w:ind w:left="6545" w:hanging="360"/>
+      </w:pPr>
+      <w:rPr>
+        <w:rFonts w:ascii="Wingdings" w:hAnsi="Wingdings" w:hint="default"/>
+      </w:rPr>
+    </w:lvl>
+  </w:abstractNum>
   <w:num w:numId="1">
+    <w:abstractNumId w:val="1"/>
+  </w:num>
+  <w:num w:numId="2">
+    <w:abstractNumId w:val="2"/>
+  </w:num>
+  <w:num w:numId="3">
+    <w:abstractNumId w:val="9"/>
+  </w:num>
+  <w:num w:numId="4">
+    <w:abstractNumId w:val="4"/>
+  </w:num>
+  <w:num w:numId="5">
+    <w:abstractNumId w:val="5"/>
+  </w:num>
+  <w:num w:numId="6">
     <w:abstractNumId w:val="0"/>
   </w:num>
-  <w:num w:numId="2">
-    <w:abstractNumId w:val="1"/>
+  <w:num w:numId="7">
+    <w:abstractNumId w:val="3"/>
+  </w:num>
+  <w:num w:numId="8">
+    <w:abstractNumId w:val="7"/>
+  </w:num>
+  <w:num w:numId="9">
+    <w:abstractNumId w:val="6"/>
+  </w:num>
+  <w:num w:numId="10">
+    <w:abstractNumId w:val="8"/>
+  </w:num>
+  <w:num w:numId="11">
+    <w:abstractNumId w:val="10"/>
   </w:num>
 </w:numbering>
 </file>
@@ -11282,6 +14094,27 @@
       <w:szCs w:val="26"/>
     </w:rPr>
   </w:style>
+  <w:style w:type="paragraph" w:styleId="Heading3">
+    <w:name w:val="heading 3"/>
+    <w:basedOn w:val="Normal"/>
+    <w:next w:val="Normal"/>
+    <w:link w:val="Heading3Char"/>
+    <w:uiPriority w:val="9"/>
+    <w:semiHidden/>
+    <w:unhideWhenUsed/>
+    <w:qFormat/>
+    <w:rsid w:val="00997421"/>
+    <w:pPr>
+      <w:keepNext/>
+      <w:keepLines/>
+      <w:spacing w:before="40"/>
+      <w:outlineLvl w:val="2"/>
+    </w:pPr>
+    <w:rPr>
+      <w:rFonts w:asciiTheme="majorHAnsi" w:eastAsiaTheme="majorEastAsia" w:hAnsiTheme="majorHAnsi" w:cstheme="majorBidi"/>
+      <w:color w:val="1F3763" w:themeColor="accent1" w:themeShade="7F"/>
+    </w:rPr>
+  </w:style>
   <w:style w:type="character" w:default="1" w:styleId="DefaultParagraphFont">
     <w:name w:val="Default Paragraph Font"/>
     <w:uiPriority w:val="1"/>
@@ -11642,6 +14475,18 @@
       <w:shd w:val="clear" w:color="auto" w:fill="E1DFDD"/>
     </w:rPr>
   </w:style>
+  <w:style w:type="character" w:customStyle="1" w:styleId="Heading3Char">
+    <w:name w:val="Heading 3 Char"/>
+    <w:basedOn w:val="DefaultParagraphFont"/>
+    <w:link w:val="Heading3"/>
+    <w:uiPriority w:val="9"/>
+    <w:semiHidden/>
+    <w:rsid w:val="00997421"/>
+    <w:rPr>
+      <w:rFonts w:asciiTheme="majorHAnsi" w:eastAsiaTheme="majorEastAsia" w:hAnsiTheme="majorHAnsi" w:cstheme="majorBidi"/>
+      <w:color w:val="1F3763" w:themeColor="accent1" w:themeShade="7F"/>
+    </w:rPr>
+  </w:style>
 </w:styles>
 </file>
 

</xml_diff>